<commit_message>
descricoes dos casos de uso
</commit_message>
<xml_diff>
--- a/documentation/finais/descricao_casos_de_uso/descricao_UC_motorista.docx
+++ b/documentation/finais/descricao_casos_de_uso/descricao_UC_motorista.docx
@@ -10667,15 +10667,31 @@
                 <w:sz w:val="24"/>
                 <w:szCs w:val="24"/>
               </w:rPr>
-              <w:t>Motorista acessa a opção de visualizar passageiro e n</w:t>
-            </w:r>
-            <w:r>
-              <w:rPr>
-                <w:rFonts w:ascii="Times New Roman" w:eastAsia="Calibri" w:hAnsi="Times New Roman" w:cs="Times New Roman"/>
-                <w:sz w:val="24"/>
-                <w:szCs w:val="24"/>
-              </w:rPr>
-              <w:t>ão há destinos cadastrados).</w:t>
+              <w:t>Motorista acessa a opção de vi</w:t>
+            </w:r>
+            <w:r>
+              <w:rPr>
+                <w:rFonts w:ascii="Times New Roman" w:eastAsia="Calibri" w:hAnsi="Times New Roman" w:cs="Times New Roman"/>
+                <w:sz w:val="24"/>
+                <w:szCs w:val="24"/>
+              </w:rPr>
+              <w:t xml:space="preserve">sualizar passageiro </w:t>
+            </w:r>
+            <w:r>
+              <w:rPr>
+                <w:rFonts w:ascii="Times New Roman" w:eastAsia="Calibri" w:hAnsi="Times New Roman" w:cs="Times New Roman"/>
+                <w:sz w:val="24"/>
+                <w:szCs w:val="24"/>
+              </w:rPr>
+              <w:t>e n</w:t>
+            </w:r>
+            <w:r>
+              <w:rPr>
+                <w:rFonts w:ascii="Times New Roman" w:eastAsia="Calibri" w:hAnsi="Times New Roman" w:cs="Times New Roman"/>
+                <w:sz w:val="24"/>
+                <w:szCs w:val="24"/>
+              </w:rPr>
+              <w:t>ão há passageiros cadastrados no destino).</w:t>
             </w:r>
           </w:p>
         </w:tc>
@@ -10716,696 +10732,6 @@
                 <w:sz w:val="24"/>
                 <w:szCs w:val="24"/>
               </w:rPr>
-              <w:t>Ações do Ator</w:t>
-            </w:r>
-          </w:p>
-        </w:tc>
-        <w:tc>
-          <w:tcPr>
-            <w:tcW w:w="4212" w:type="dxa"/>
-            <w:tcBorders>
-              <w:top w:val="single" w:sz="4" w:space="0" w:color="000001"/>
-              <w:left w:val="single" w:sz="4" w:space="0" w:color="000001"/>
-              <w:bottom w:val="single" w:sz="4" w:space="0" w:color="000001"/>
-              <w:right w:val="single" w:sz="4" w:space="0" w:color="000001"/>
-            </w:tcBorders>
-            <w:shd w:val="clear" w:color="auto" w:fill="FFFFFF"/>
-            <w:tcMar>
-              <w:left w:w="108" w:type="dxa"/>
-              <w:right w:w="108" w:type="dxa"/>
-            </w:tcMar>
-          </w:tcPr>
-          <w:p>
-            <w:pPr>
-              <w:tabs>
-                <w:tab w:val="left" w:pos="709"/>
-              </w:tabs>
-              <w:suppressAutoHyphens/>
-              <w:spacing w:after="0" w:line="240" w:lineRule="auto"/>
-              <w:jc w:val="center"/>
-              <w:rPr>
-                <w:rFonts w:ascii="Times New Roman" w:eastAsia="Calibri" w:hAnsi="Times New Roman" w:cs="Times New Roman"/>
-                <w:sz w:val="24"/>
-                <w:szCs w:val="24"/>
-              </w:rPr>
-            </w:pPr>
-            <w:r>
-              <w:rPr>
-                <w:rFonts w:ascii="Times New Roman" w:eastAsia="Calibri" w:hAnsi="Times New Roman" w:cs="Times New Roman"/>
-                <w:sz w:val="24"/>
-                <w:szCs w:val="24"/>
-              </w:rPr>
-              <w:t>Ações do Sistema</w:t>
-            </w:r>
-          </w:p>
-        </w:tc>
-      </w:tr>
-      <w:tr>
-        <w:tc>
-          <w:tcPr>
-            <w:tcW w:w="4184" w:type="dxa"/>
-            <w:tcBorders>
-              <w:top w:val="single" w:sz="4" w:space="0" w:color="000001"/>
-              <w:left w:val="single" w:sz="4" w:space="0" w:color="000001"/>
-              <w:bottom w:val="single" w:sz="4" w:space="0" w:color="000001"/>
-              <w:right w:val="single" w:sz="4" w:space="0" w:color="000001"/>
-            </w:tcBorders>
-            <w:shd w:val="clear" w:color="auto" w:fill="FFFFFF"/>
-            <w:tcMar>
-              <w:left w:w="108" w:type="dxa"/>
-              <w:right w:w="108" w:type="dxa"/>
-            </w:tcMar>
-          </w:tcPr>
-          <w:p>
-            <w:pPr>
-              <w:pStyle w:val="PargrafodaLista"/>
-              <w:numPr>
-                <w:ilvl w:val="0"/>
-                <w:numId w:val="100"/>
-              </w:numPr>
-              <w:tabs>
-                <w:tab w:val="left" w:pos="709"/>
-              </w:tabs>
-              <w:suppressAutoHyphens/>
-              <w:spacing w:after="0" w:line="240" w:lineRule="auto"/>
-              <w:rPr>
-                <w:rFonts w:ascii="Times New Roman" w:eastAsia="Calibri" w:hAnsi="Times New Roman" w:cs="Times New Roman"/>
-                <w:sz w:val="24"/>
-                <w:szCs w:val="24"/>
-              </w:rPr>
-            </w:pPr>
-            <w:r>
-              <w:rPr>
-                <w:rFonts w:ascii="Times New Roman" w:eastAsia="Calibri" w:hAnsi="Times New Roman" w:cs="Times New Roman"/>
-                <w:sz w:val="24"/>
-                <w:szCs w:val="24"/>
-              </w:rPr>
-              <w:t>Acessar a opção de visualizar passageiros</w:t>
-            </w:r>
-          </w:p>
-        </w:tc>
-        <w:tc>
-          <w:tcPr>
-            <w:tcW w:w="4212" w:type="dxa"/>
-            <w:tcBorders>
-              <w:top w:val="single" w:sz="4" w:space="0" w:color="000001"/>
-              <w:left w:val="single" w:sz="4" w:space="0" w:color="000001"/>
-              <w:bottom w:val="single" w:sz="4" w:space="0" w:color="000001"/>
-              <w:right w:val="single" w:sz="4" w:space="0" w:color="000001"/>
-            </w:tcBorders>
-            <w:shd w:val="clear" w:color="auto" w:fill="FFFFFF"/>
-            <w:tcMar>
-              <w:left w:w="108" w:type="dxa"/>
-              <w:right w:w="108" w:type="dxa"/>
-            </w:tcMar>
-          </w:tcPr>
-          <w:p>
-            <w:pPr>
-              <w:tabs>
-                <w:tab w:val="left" w:pos="709"/>
-              </w:tabs>
-              <w:suppressAutoHyphens/>
-              <w:spacing w:after="0" w:line="240" w:lineRule="auto"/>
-              <w:rPr>
-                <w:rFonts w:ascii="Times New Roman" w:eastAsia="Calibri" w:hAnsi="Times New Roman" w:cs="Times New Roman"/>
-                <w:sz w:val="24"/>
-                <w:szCs w:val="24"/>
-              </w:rPr>
-            </w:pPr>
-          </w:p>
-        </w:tc>
-      </w:tr>
-      <w:tr>
-        <w:tc>
-          <w:tcPr>
-            <w:tcW w:w="4184" w:type="dxa"/>
-            <w:tcBorders>
-              <w:top w:val="single" w:sz="4" w:space="0" w:color="000001"/>
-              <w:left w:val="single" w:sz="4" w:space="0" w:color="000001"/>
-              <w:bottom w:val="single" w:sz="4" w:space="0" w:color="000001"/>
-              <w:right w:val="single" w:sz="4" w:space="0" w:color="000001"/>
-            </w:tcBorders>
-            <w:shd w:val="clear" w:color="auto" w:fill="FFFFFF"/>
-            <w:tcMar>
-              <w:left w:w="108" w:type="dxa"/>
-              <w:right w:w="108" w:type="dxa"/>
-            </w:tcMar>
-          </w:tcPr>
-          <w:p>
-            <w:pPr>
-              <w:pStyle w:val="PargrafodaLista"/>
-              <w:tabs>
-                <w:tab w:val="left" w:pos="709"/>
-              </w:tabs>
-              <w:suppressAutoHyphens/>
-              <w:spacing w:after="0" w:line="240" w:lineRule="auto"/>
-              <w:rPr>
-                <w:rFonts w:ascii="Times New Roman" w:eastAsia="Calibri" w:hAnsi="Times New Roman" w:cs="Times New Roman"/>
-                <w:sz w:val="24"/>
-                <w:szCs w:val="24"/>
-              </w:rPr>
-            </w:pPr>
-          </w:p>
-        </w:tc>
-        <w:tc>
-          <w:tcPr>
-            <w:tcW w:w="4212" w:type="dxa"/>
-            <w:tcBorders>
-              <w:top w:val="single" w:sz="4" w:space="0" w:color="000001"/>
-              <w:left w:val="single" w:sz="4" w:space="0" w:color="000001"/>
-              <w:bottom w:val="single" w:sz="4" w:space="0" w:color="000001"/>
-              <w:right w:val="single" w:sz="4" w:space="0" w:color="000001"/>
-            </w:tcBorders>
-            <w:shd w:val="clear" w:color="auto" w:fill="FFFFFF"/>
-            <w:tcMar>
-              <w:left w:w="108" w:type="dxa"/>
-              <w:right w:w="108" w:type="dxa"/>
-            </w:tcMar>
-          </w:tcPr>
-          <w:p>
-            <w:pPr>
-              <w:pStyle w:val="PargrafodaLista"/>
-              <w:numPr>
-                <w:ilvl w:val="0"/>
-                <w:numId w:val="100"/>
-              </w:numPr>
-              <w:tabs>
-                <w:tab w:val="left" w:pos="709"/>
-              </w:tabs>
-              <w:suppressAutoHyphens/>
-              <w:spacing w:after="0" w:line="240" w:lineRule="auto"/>
-              <w:rPr>
-                <w:rFonts w:ascii="Times New Roman" w:eastAsia="Calibri" w:hAnsi="Times New Roman" w:cs="Times New Roman"/>
-                <w:sz w:val="24"/>
-                <w:szCs w:val="24"/>
-              </w:rPr>
-            </w:pPr>
-            <w:r>
-              <w:rPr>
-                <w:rFonts w:ascii="Times New Roman" w:eastAsia="Calibri" w:hAnsi="Times New Roman" w:cs="Times New Roman"/>
-                <w:sz w:val="24"/>
-                <w:szCs w:val="24"/>
-              </w:rPr>
-              <w:t>Recuperar destinos associados ao motorista</w:t>
-            </w:r>
-          </w:p>
-        </w:tc>
-      </w:tr>
-      <w:tr>
-        <w:tc>
-          <w:tcPr>
-            <w:tcW w:w="4184" w:type="dxa"/>
-            <w:tcBorders>
-              <w:top w:val="single" w:sz="4" w:space="0" w:color="000001"/>
-              <w:left w:val="single" w:sz="4" w:space="0" w:color="000001"/>
-              <w:bottom w:val="single" w:sz="4" w:space="0" w:color="000001"/>
-              <w:right w:val="single" w:sz="4" w:space="0" w:color="000001"/>
-            </w:tcBorders>
-            <w:shd w:val="clear" w:color="auto" w:fill="FFFFFF"/>
-            <w:tcMar>
-              <w:left w:w="108" w:type="dxa"/>
-              <w:right w:w="108" w:type="dxa"/>
-            </w:tcMar>
-          </w:tcPr>
-          <w:p>
-            <w:pPr>
-              <w:tabs>
-                <w:tab w:val="left" w:pos="709"/>
-              </w:tabs>
-              <w:suppressAutoHyphens/>
-              <w:spacing w:after="0" w:line="240" w:lineRule="auto"/>
-              <w:rPr>
-                <w:rFonts w:ascii="Times New Roman" w:eastAsia="Calibri" w:hAnsi="Times New Roman" w:cs="Times New Roman"/>
-                <w:sz w:val="24"/>
-                <w:szCs w:val="24"/>
-              </w:rPr>
-            </w:pPr>
-          </w:p>
-        </w:tc>
-        <w:tc>
-          <w:tcPr>
-            <w:tcW w:w="4212" w:type="dxa"/>
-            <w:tcBorders>
-              <w:top w:val="single" w:sz="4" w:space="0" w:color="000001"/>
-              <w:left w:val="single" w:sz="4" w:space="0" w:color="000001"/>
-              <w:bottom w:val="single" w:sz="4" w:space="0" w:color="000001"/>
-              <w:right w:val="single" w:sz="4" w:space="0" w:color="000001"/>
-            </w:tcBorders>
-            <w:shd w:val="clear" w:color="auto" w:fill="FFFFFF"/>
-            <w:tcMar>
-              <w:left w:w="108" w:type="dxa"/>
-              <w:right w:w="108" w:type="dxa"/>
-            </w:tcMar>
-          </w:tcPr>
-          <w:p>
-            <w:pPr>
-              <w:pStyle w:val="PargrafodaLista"/>
-              <w:numPr>
-                <w:ilvl w:val="0"/>
-                <w:numId w:val="100"/>
-              </w:numPr>
-              <w:tabs>
-                <w:tab w:val="left" w:pos="709"/>
-              </w:tabs>
-              <w:suppressAutoHyphens/>
-              <w:spacing w:after="0" w:line="240" w:lineRule="auto"/>
-              <w:rPr>
-                <w:rFonts w:ascii="Times New Roman" w:eastAsia="Calibri" w:hAnsi="Times New Roman" w:cs="Times New Roman"/>
-                <w:sz w:val="24"/>
-                <w:szCs w:val="24"/>
-              </w:rPr>
-            </w:pPr>
-            <w:r>
-              <w:rPr>
-                <w:rFonts w:ascii="Times New Roman" w:eastAsia="Calibri" w:hAnsi="Times New Roman" w:cs="Times New Roman"/>
-                <w:sz w:val="24"/>
-                <w:szCs w:val="24"/>
-              </w:rPr>
-              <w:t>Não há destinos cadastrados</w:t>
-            </w:r>
-          </w:p>
-        </w:tc>
-      </w:tr>
-      <w:tr>
-        <w:tc>
-          <w:tcPr>
-            <w:tcW w:w="4184" w:type="dxa"/>
-            <w:tcBorders>
-              <w:top w:val="single" w:sz="4" w:space="0" w:color="000001"/>
-              <w:left w:val="single" w:sz="4" w:space="0" w:color="000001"/>
-              <w:bottom w:val="single" w:sz="4" w:space="0" w:color="000001"/>
-              <w:right w:val="single" w:sz="4" w:space="0" w:color="000001"/>
-            </w:tcBorders>
-            <w:shd w:val="clear" w:color="auto" w:fill="FFFFFF"/>
-            <w:tcMar>
-              <w:left w:w="108" w:type="dxa"/>
-              <w:right w:w="108" w:type="dxa"/>
-            </w:tcMar>
-          </w:tcPr>
-          <w:p>
-            <w:pPr>
-              <w:pStyle w:val="PargrafodaLista"/>
-              <w:numPr>
-                <w:ilvl w:val="0"/>
-                <w:numId w:val="100"/>
-              </w:numPr>
-              <w:tabs>
-                <w:tab w:val="left" w:pos="709"/>
-              </w:tabs>
-              <w:suppressAutoHyphens/>
-              <w:spacing w:after="0" w:line="240" w:lineRule="auto"/>
-              <w:rPr>
-                <w:rFonts w:ascii="Times New Roman" w:eastAsia="Calibri" w:hAnsi="Times New Roman" w:cs="Times New Roman"/>
-                <w:sz w:val="24"/>
-                <w:szCs w:val="24"/>
-              </w:rPr>
-            </w:pPr>
-            <w:r>
-              <w:rPr>
-                <w:rFonts w:ascii="Times New Roman" w:eastAsia="Calibri" w:hAnsi="Times New Roman" w:cs="Times New Roman"/>
-                <w:sz w:val="24"/>
-                <w:szCs w:val="24"/>
-              </w:rPr>
-              <w:t>Solicitar cadastramento do destino</w:t>
-            </w:r>
-          </w:p>
-        </w:tc>
-        <w:tc>
-          <w:tcPr>
-            <w:tcW w:w="4212" w:type="dxa"/>
-            <w:tcBorders>
-              <w:top w:val="single" w:sz="4" w:space="0" w:color="000001"/>
-              <w:left w:val="single" w:sz="4" w:space="0" w:color="000001"/>
-              <w:bottom w:val="single" w:sz="4" w:space="0" w:color="000001"/>
-              <w:right w:val="single" w:sz="4" w:space="0" w:color="000001"/>
-            </w:tcBorders>
-            <w:shd w:val="clear" w:color="auto" w:fill="FFFFFF"/>
-            <w:tcMar>
-              <w:left w:w="108" w:type="dxa"/>
-              <w:right w:w="108" w:type="dxa"/>
-            </w:tcMar>
-          </w:tcPr>
-          <w:p>
-            <w:pPr>
-              <w:pStyle w:val="PargrafodaLista"/>
-              <w:tabs>
-                <w:tab w:val="left" w:pos="709"/>
-              </w:tabs>
-              <w:suppressAutoHyphens/>
-              <w:spacing w:after="0" w:line="240" w:lineRule="auto"/>
-              <w:rPr>
-                <w:rFonts w:ascii="Times New Roman" w:eastAsia="Calibri" w:hAnsi="Times New Roman" w:cs="Times New Roman"/>
-                <w:sz w:val="24"/>
-                <w:szCs w:val="24"/>
-              </w:rPr>
-            </w:pPr>
-          </w:p>
-        </w:tc>
-      </w:tr>
-      <w:tr>
-        <w:tc>
-          <w:tcPr>
-            <w:tcW w:w="4184" w:type="dxa"/>
-            <w:tcBorders>
-              <w:top w:val="single" w:sz="4" w:space="0" w:color="000001"/>
-              <w:left w:val="single" w:sz="4" w:space="0" w:color="000001"/>
-              <w:bottom w:val="single" w:sz="4" w:space="0" w:color="000001"/>
-              <w:right w:val="single" w:sz="4" w:space="0" w:color="000001"/>
-            </w:tcBorders>
-            <w:shd w:val="clear" w:color="auto" w:fill="FFFFFF"/>
-            <w:tcMar>
-              <w:left w:w="108" w:type="dxa"/>
-              <w:right w:w="108" w:type="dxa"/>
-            </w:tcMar>
-          </w:tcPr>
-          <w:p>
-            <w:pPr>
-              <w:tabs>
-                <w:tab w:val="left" w:pos="709"/>
-              </w:tabs>
-              <w:suppressAutoHyphens/>
-              <w:spacing w:after="0" w:line="240" w:lineRule="auto"/>
-              <w:rPr>
-                <w:rFonts w:ascii="Times New Roman" w:eastAsia="Calibri" w:hAnsi="Times New Roman" w:cs="Times New Roman"/>
-                <w:sz w:val="24"/>
-                <w:szCs w:val="24"/>
-              </w:rPr>
-            </w:pPr>
-          </w:p>
-        </w:tc>
-        <w:tc>
-          <w:tcPr>
-            <w:tcW w:w="4212" w:type="dxa"/>
-            <w:tcBorders>
-              <w:top w:val="single" w:sz="4" w:space="0" w:color="000001"/>
-              <w:left w:val="single" w:sz="4" w:space="0" w:color="000001"/>
-              <w:bottom w:val="single" w:sz="4" w:space="0" w:color="000001"/>
-              <w:right w:val="single" w:sz="4" w:space="0" w:color="000001"/>
-            </w:tcBorders>
-            <w:shd w:val="clear" w:color="auto" w:fill="FFFFFF"/>
-            <w:tcMar>
-              <w:left w:w="108" w:type="dxa"/>
-              <w:right w:w="108" w:type="dxa"/>
-            </w:tcMar>
-          </w:tcPr>
-          <w:p>
-            <w:pPr>
-              <w:pStyle w:val="PargrafodaLista"/>
-              <w:numPr>
-                <w:ilvl w:val="0"/>
-                <w:numId w:val="100"/>
-              </w:numPr>
-              <w:tabs>
-                <w:tab w:val="left" w:pos="709"/>
-              </w:tabs>
-              <w:suppressAutoHyphens/>
-              <w:spacing w:after="0" w:line="240" w:lineRule="auto"/>
-              <w:rPr>
-                <w:rFonts w:ascii="Times New Roman" w:eastAsia="Calibri" w:hAnsi="Times New Roman" w:cs="Times New Roman"/>
-                <w:sz w:val="24"/>
-                <w:szCs w:val="24"/>
-              </w:rPr>
-            </w:pPr>
-            <w:r>
-              <w:rPr>
-                <w:rFonts w:ascii="Times New Roman" w:eastAsia="Calibri" w:hAnsi="Times New Roman" w:cs="Times New Roman"/>
-                <w:sz w:val="24"/>
-                <w:szCs w:val="24"/>
-              </w:rPr>
-              <w:t>Enviar uma mensagem ao administrador</w:t>
-            </w:r>
-            <w:r>
-              <w:rPr>
-                <w:rFonts w:ascii="Times New Roman" w:eastAsia="Calibri" w:hAnsi="Times New Roman" w:cs="Times New Roman"/>
-                <w:sz w:val="24"/>
-                <w:szCs w:val="24"/>
-              </w:rPr>
-              <w:t xml:space="preserve"> com a solicitação de cadastramento do destino</w:t>
-            </w:r>
-          </w:p>
-        </w:tc>
-      </w:tr>
-      <w:tr>
-        <w:tc>
-          <w:tcPr>
-            <w:tcW w:w="4184" w:type="dxa"/>
-            <w:tcBorders>
-              <w:top w:val="single" w:sz="4" w:space="0" w:color="000001"/>
-              <w:left w:val="single" w:sz="4" w:space="0" w:color="000001"/>
-              <w:bottom w:val="single" w:sz="4" w:space="0" w:color="000001"/>
-              <w:right w:val="single" w:sz="4" w:space="0" w:color="000001"/>
-            </w:tcBorders>
-            <w:shd w:val="clear" w:color="auto" w:fill="FFFFFF"/>
-            <w:tcMar>
-              <w:left w:w="108" w:type="dxa"/>
-              <w:right w:w="108" w:type="dxa"/>
-            </w:tcMar>
-          </w:tcPr>
-          <w:p>
-            <w:pPr>
-              <w:tabs>
-                <w:tab w:val="left" w:pos="709"/>
-              </w:tabs>
-              <w:suppressAutoHyphens/>
-              <w:spacing w:after="0" w:line="240" w:lineRule="auto"/>
-              <w:rPr>
-                <w:rFonts w:ascii="Times New Roman" w:eastAsia="Calibri" w:hAnsi="Times New Roman" w:cs="Times New Roman"/>
-                <w:sz w:val="24"/>
-                <w:szCs w:val="24"/>
-              </w:rPr>
-            </w:pPr>
-          </w:p>
-        </w:tc>
-        <w:tc>
-          <w:tcPr>
-            <w:tcW w:w="4212" w:type="dxa"/>
-            <w:tcBorders>
-              <w:top w:val="single" w:sz="4" w:space="0" w:color="000001"/>
-              <w:left w:val="single" w:sz="4" w:space="0" w:color="000001"/>
-              <w:bottom w:val="single" w:sz="4" w:space="0" w:color="000001"/>
-              <w:right w:val="single" w:sz="4" w:space="0" w:color="000001"/>
-            </w:tcBorders>
-            <w:shd w:val="clear" w:color="auto" w:fill="FFFFFF"/>
-            <w:tcMar>
-              <w:left w:w="108" w:type="dxa"/>
-              <w:right w:w="108" w:type="dxa"/>
-            </w:tcMar>
-          </w:tcPr>
-          <w:p>
-            <w:pPr>
-              <w:pStyle w:val="PargrafodaLista"/>
-              <w:tabs>
-                <w:tab w:val="left" w:pos="709"/>
-              </w:tabs>
-              <w:suppressAutoHyphens/>
-              <w:spacing w:after="0" w:line="240" w:lineRule="auto"/>
-              <w:rPr>
-                <w:rFonts w:ascii="Times New Roman" w:eastAsia="Calibri" w:hAnsi="Times New Roman" w:cs="Times New Roman"/>
-                <w:sz w:val="24"/>
-                <w:szCs w:val="24"/>
-              </w:rPr>
-            </w:pPr>
-          </w:p>
-        </w:tc>
-      </w:tr>
-      <w:tr>
-        <w:tc>
-          <w:tcPr>
-            <w:tcW w:w="4184" w:type="dxa"/>
-            <w:tcBorders>
-              <w:top w:val="single" w:sz="4" w:space="0" w:color="000001"/>
-              <w:left w:val="single" w:sz="4" w:space="0" w:color="000001"/>
-              <w:bottom w:val="single" w:sz="4" w:space="0" w:color="000001"/>
-              <w:right w:val="single" w:sz="4" w:space="0" w:color="000001"/>
-            </w:tcBorders>
-            <w:shd w:val="clear" w:color="auto" w:fill="FFFFFF"/>
-            <w:tcMar>
-              <w:left w:w="108" w:type="dxa"/>
-              <w:right w:w="108" w:type="dxa"/>
-            </w:tcMar>
-          </w:tcPr>
-          <w:p>
-            <w:pPr>
-              <w:tabs>
-                <w:tab w:val="left" w:pos="709"/>
-              </w:tabs>
-              <w:suppressAutoHyphens/>
-              <w:spacing w:after="0" w:line="240" w:lineRule="auto"/>
-              <w:rPr>
-                <w:rFonts w:ascii="Times New Roman" w:eastAsia="Calibri" w:hAnsi="Times New Roman" w:cs="Times New Roman"/>
-                <w:sz w:val="24"/>
-                <w:szCs w:val="24"/>
-              </w:rPr>
-            </w:pPr>
-          </w:p>
-        </w:tc>
-        <w:tc>
-          <w:tcPr>
-            <w:tcW w:w="4212" w:type="dxa"/>
-            <w:tcBorders>
-              <w:top w:val="single" w:sz="4" w:space="0" w:color="000001"/>
-              <w:left w:val="single" w:sz="4" w:space="0" w:color="000001"/>
-              <w:bottom w:val="single" w:sz="4" w:space="0" w:color="000001"/>
-              <w:right w:val="single" w:sz="4" w:space="0" w:color="000001"/>
-            </w:tcBorders>
-            <w:shd w:val="clear" w:color="auto" w:fill="FFFFFF"/>
-            <w:tcMar>
-              <w:left w:w="108" w:type="dxa"/>
-              <w:right w:w="108" w:type="dxa"/>
-            </w:tcMar>
-          </w:tcPr>
-          <w:p>
-            <w:pPr>
-              <w:pStyle w:val="PargrafodaLista"/>
-              <w:tabs>
-                <w:tab w:val="left" w:pos="709"/>
-              </w:tabs>
-              <w:suppressAutoHyphens/>
-              <w:spacing w:after="0" w:line="240" w:lineRule="auto"/>
-              <w:rPr>
-                <w:rFonts w:ascii="Times New Roman" w:eastAsia="Calibri" w:hAnsi="Times New Roman" w:cs="Times New Roman"/>
-                <w:sz w:val="24"/>
-                <w:szCs w:val="24"/>
-              </w:rPr>
-            </w:pPr>
-          </w:p>
-        </w:tc>
-      </w:tr>
-      <w:tr>
-        <w:tc>
-          <w:tcPr>
-            <w:tcW w:w="8396" w:type="dxa"/>
-            <w:gridSpan w:val="2"/>
-            <w:tcBorders>
-              <w:top w:val="single" w:sz="4" w:space="0" w:color="000001"/>
-              <w:left w:val="single" w:sz="4" w:space="0" w:color="000001"/>
-              <w:bottom w:val="single" w:sz="4" w:space="0" w:color="000001"/>
-              <w:right w:val="single" w:sz="4" w:space="0" w:color="000001"/>
-            </w:tcBorders>
-            <w:shd w:val="clear" w:color="auto" w:fill="BFBFBF" w:themeFill="background1" w:themeFillShade="BF"/>
-            <w:tcMar>
-              <w:left w:w="108" w:type="dxa"/>
-              <w:right w:w="108" w:type="dxa"/>
-            </w:tcMar>
-          </w:tcPr>
-          <w:p>
-            <w:pPr>
-              <w:tabs>
-                <w:tab w:val="left" w:pos="709"/>
-              </w:tabs>
-              <w:suppressAutoHyphens/>
-              <w:spacing w:after="0" w:line="240" w:lineRule="auto"/>
-              <w:rPr>
-                <w:rFonts w:ascii="Times New Roman" w:eastAsia="Calibri" w:hAnsi="Times New Roman" w:cs="Times New Roman"/>
-                <w:sz w:val="24"/>
-                <w:szCs w:val="24"/>
-              </w:rPr>
-            </w:pPr>
-            <w:r>
-              <w:rPr>
-                <w:rFonts w:ascii="Times New Roman" w:eastAsia="Calibri" w:hAnsi="Times New Roman" w:cs="Times New Roman"/>
-                <w:sz w:val="24"/>
-                <w:szCs w:val="24"/>
-              </w:rPr>
-              <w:t>Fluxo Alternativo I</w:t>
-            </w:r>
-            <w:r>
-              <w:rPr>
-                <w:rFonts w:ascii="Times New Roman" w:eastAsia="Calibri" w:hAnsi="Times New Roman" w:cs="Times New Roman"/>
-                <w:sz w:val="24"/>
-                <w:szCs w:val="24"/>
-              </w:rPr>
-              <w:t>I</w:t>
-            </w:r>
-            <w:r>
-              <w:rPr>
-                <w:rFonts w:ascii="Times New Roman" w:eastAsia="Calibri" w:hAnsi="Times New Roman" w:cs="Times New Roman"/>
-                <w:sz w:val="24"/>
-                <w:szCs w:val="24"/>
-              </w:rPr>
-              <w:t>: (</w:t>
-            </w:r>
-            <w:r>
-              <w:rPr>
-                <w:rFonts w:ascii="Times New Roman" w:eastAsia="Calibri" w:hAnsi="Times New Roman" w:cs="Times New Roman"/>
-                <w:sz w:val="24"/>
-                <w:szCs w:val="24"/>
-              </w:rPr>
-              <w:t>Motorista acessa a opção de vi</w:t>
-            </w:r>
-            <w:r>
-              <w:rPr>
-                <w:rFonts w:ascii="Times New Roman" w:eastAsia="Calibri" w:hAnsi="Times New Roman" w:cs="Times New Roman"/>
-                <w:sz w:val="24"/>
-                <w:szCs w:val="24"/>
-              </w:rPr>
-              <w:t xml:space="preserve">sualizar passageiro </w:t>
-            </w:r>
-            <w:r>
-              <w:rPr>
-                <w:rFonts w:ascii="Times New Roman" w:eastAsia="Calibri" w:hAnsi="Times New Roman" w:cs="Times New Roman"/>
-                <w:sz w:val="24"/>
-                <w:szCs w:val="24"/>
-              </w:rPr>
-              <w:t>e n</w:t>
-            </w:r>
-            <w:r>
-              <w:rPr>
-                <w:rFonts w:ascii="Times New Roman" w:eastAsia="Calibri" w:hAnsi="Times New Roman" w:cs="Times New Roman"/>
-                <w:sz w:val="24"/>
-                <w:szCs w:val="24"/>
-              </w:rPr>
-              <w:t xml:space="preserve">ão há </w:t>
-            </w:r>
-            <w:r>
-              <w:rPr>
-                <w:rFonts w:ascii="Times New Roman" w:eastAsia="Calibri" w:hAnsi="Times New Roman" w:cs="Times New Roman"/>
-                <w:sz w:val="24"/>
-                <w:szCs w:val="24"/>
-              </w:rPr>
-              <w:lastRenderedPageBreak/>
-              <w:t>passageiros cadastrados no destino).</w:t>
-            </w:r>
-          </w:p>
-        </w:tc>
-      </w:tr>
-      <w:tr>
-        <w:tc>
-          <w:tcPr>
-            <w:tcW w:w="4184" w:type="dxa"/>
-            <w:tcBorders>
-              <w:top w:val="single" w:sz="4" w:space="0" w:color="000001"/>
-              <w:left w:val="single" w:sz="4" w:space="0" w:color="000001"/>
-              <w:bottom w:val="single" w:sz="4" w:space="0" w:color="000001"/>
-              <w:right w:val="single" w:sz="4" w:space="0" w:color="000001"/>
-            </w:tcBorders>
-            <w:shd w:val="clear" w:color="auto" w:fill="FFFFFF"/>
-            <w:tcMar>
-              <w:left w:w="108" w:type="dxa"/>
-              <w:right w:w="108" w:type="dxa"/>
-            </w:tcMar>
-          </w:tcPr>
-          <w:p>
-            <w:pPr>
-              <w:tabs>
-                <w:tab w:val="left" w:pos="709"/>
-              </w:tabs>
-              <w:suppressAutoHyphens/>
-              <w:spacing w:after="0" w:line="240" w:lineRule="auto"/>
-              <w:jc w:val="center"/>
-              <w:rPr>
-                <w:rFonts w:ascii="Times New Roman" w:eastAsia="Calibri" w:hAnsi="Times New Roman" w:cs="Times New Roman"/>
-                <w:sz w:val="24"/>
-                <w:szCs w:val="24"/>
-              </w:rPr>
-            </w:pPr>
-            <w:r>
-              <w:rPr>
-                <w:rFonts w:ascii="Times New Roman" w:eastAsia="Calibri" w:hAnsi="Times New Roman" w:cs="Times New Roman"/>
-                <w:sz w:val="24"/>
-                <w:szCs w:val="24"/>
-              </w:rPr>
-              <w:lastRenderedPageBreak/>
               <w:t>Ações do Ator</w:t>
             </w:r>
           </w:p>
@@ -11822,158 +11148,23 @@
                 <w:sz w:val="24"/>
                 <w:szCs w:val="24"/>
               </w:rPr>
-              <w:t>Não há passageiros cadastrados no destino escolhido.</w:t>
-            </w:r>
-          </w:p>
-        </w:tc>
-      </w:tr>
-      <w:tr>
-        <w:tc>
-          <w:tcPr>
-            <w:tcW w:w="4184" w:type="dxa"/>
-            <w:tcBorders>
-              <w:top w:val="single" w:sz="4" w:space="0" w:color="000001"/>
-              <w:left w:val="single" w:sz="4" w:space="0" w:color="000001"/>
-              <w:bottom w:val="single" w:sz="4" w:space="0" w:color="000001"/>
-              <w:right w:val="single" w:sz="4" w:space="0" w:color="000001"/>
-            </w:tcBorders>
-            <w:shd w:val="clear" w:color="auto" w:fill="FFFFFF"/>
-            <w:tcMar>
-              <w:left w:w="108" w:type="dxa"/>
-              <w:right w:w="108" w:type="dxa"/>
-            </w:tcMar>
-          </w:tcPr>
-          <w:p>
-            <w:pPr>
-              <w:pStyle w:val="PargrafodaLista"/>
-              <w:numPr>
-                <w:ilvl w:val="0"/>
-                <w:numId w:val="102"/>
-              </w:numPr>
-              <w:tabs>
-                <w:tab w:val="left" w:pos="709"/>
-              </w:tabs>
-              <w:suppressAutoHyphens/>
-              <w:spacing w:after="0" w:line="240" w:lineRule="auto"/>
-              <w:rPr>
-                <w:rFonts w:ascii="Times New Roman" w:eastAsia="Calibri" w:hAnsi="Times New Roman" w:cs="Times New Roman"/>
-                <w:sz w:val="24"/>
-                <w:szCs w:val="24"/>
-              </w:rPr>
-            </w:pPr>
-            <w:r>
-              <w:rPr>
-                <w:rFonts w:ascii="Times New Roman" w:eastAsia="Calibri" w:hAnsi="Times New Roman" w:cs="Times New Roman"/>
-                <w:sz w:val="24"/>
-                <w:szCs w:val="24"/>
-              </w:rPr>
-              <w:t>Solicitar cadastramento de passageiros.</w:t>
-            </w:r>
-          </w:p>
-        </w:tc>
-        <w:tc>
-          <w:tcPr>
-            <w:tcW w:w="4212" w:type="dxa"/>
-            <w:tcBorders>
-              <w:top w:val="single" w:sz="4" w:space="0" w:color="000001"/>
-              <w:left w:val="single" w:sz="4" w:space="0" w:color="000001"/>
-              <w:bottom w:val="single" w:sz="4" w:space="0" w:color="000001"/>
-              <w:right w:val="single" w:sz="4" w:space="0" w:color="000001"/>
-            </w:tcBorders>
-            <w:shd w:val="clear" w:color="auto" w:fill="FFFFFF"/>
-            <w:tcMar>
-              <w:left w:w="108" w:type="dxa"/>
-              <w:right w:w="108" w:type="dxa"/>
-            </w:tcMar>
-          </w:tcPr>
-          <w:p>
-            <w:pPr>
-              <w:tabs>
-                <w:tab w:val="left" w:pos="709"/>
-              </w:tabs>
-              <w:suppressAutoHyphens/>
-              <w:spacing w:after="0" w:line="240" w:lineRule="auto"/>
-              <w:rPr>
-                <w:rFonts w:ascii="Times New Roman" w:eastAsia="Calibri" w:hAnsi="Times New Roman" w:cs="Times New Roman"/>
-                <w:sz w:val="24"/>
-                <w:szCs w:val="24"/>
-              </w:rPr>
-            </w:pPr>
-          </w:p>
-        </w:tc>
-      </w:tr>
-      <w:tr>
-        <w:tc>
-          <w:tcPr>
-            <w:tcW w:w="4184" w:type="dxa"/>
-            <w:tcBorders>
-              <w:top w:val="single" w:sz="4" w:space="0" w:color="000001"/>
-              <w:left w:val="single" w:sz="4" w:space="0" w:color="000001"/>
-              <w:bottom w:val="single" w:sz="4" w:space="0" w:color="000001"/>
-              <w:right w:val="single" w:sz="4" w:space="0" w:color="000001"/>
-            </w:tcBorders>
-            <w:shd w:val="clear" w:color="auto" w:fill="FFFFFF"/>
-            <w:tcMar>
-              <w:left w:w="108" w:type="dxa"/>
-              <w:right w:w="108" w:type="dxa"/>
-            </w:tcMar>
-          </w:tcPr>
-          <w:p>
-            <w:pPr>
-              <w:pStyle w:val="PargrafodaLista"/>
-              <w:tabs>
-                <w:tab w:val="left" w:pos="709"/>
-              </w:tabs>
-              <w:suppressAutoHyphens/>
-              <w:spacing w:after="0" w:line="240" w:lineRule="auto"/>
-              <w:rPr>
-                <w:rFonts w:ascii="Times New Roman" w:eastAsia="Calibri" w:hAnsi="Times New Roman" w:cs="Times New Roman"/>
-                <w:sz w:val="24"/>
-                <w:szCs w:val="24"/>
-              </w:rPr>
-            </w:pPr>
-          </w:p>
-        </w:tc>
-        <w:tc>
-          <w:tcPr>
-            <w:tcW w:w="4212" w:type="dxa"/>
-            <w:tcBorders>
-              <w:top w:val="single" w:sz="4" w:space="0" w:color="000001"/>
-              <w:left w:val="single" w:sz="4" w:space="0" w:color="000001"/>
-              <w:bottom w:val="single" w:sz="4" w:space="0" w:color="000001"/>
-              <w:right w:val="single" w:sz="4" w:space="0" w:color="000001"/>
-            </w:tcBorders>
-            <w:shd w:val="clear" w:color="auto" w:fill="FFFFFF"/>
-            <w:tcMar>
-              <w:left w:w="108" w:type="dxa"/>
-              <w:right w:w="108" w:type="dxa"/>
-            </w:tcMar>
-          </w:tcPr>
-          <w:p>
-            <w:pPr>
-              <w:pStyle w:val="PargrafodaLista"/>
-              <w:numPr>
-                <w:ilvl w:val="0"/>
-                <w:numId w:val="102"/>
-              </w:numPr>
-              <w:tabs>
-                <w:tab w:val="left" w:pos="709"/>
-              </w:tabs>
-              <w:suppressAutoHyphens/>
-              <w:spacing w:after="0" w:line="240" w:lineRule="auto"/>
-              <w:rPr>
-                <w:rFonts w:ascii="Times New Roman" w:eastAsia="Calibri" w:hAnsi="Times New Roman" w:cs="Times New Roman"/>
-                <w:sz w:val="24"/>
-                <w:szCs w:val="24"/>
-              </w:rPr>
-            </w:pPr>
-            <w:r>
-              <w:rPr>
-                <w:rFonts w:ascii="Times New Roman" w:eastAsia="Calibri" w:hAnsi="Times New Roman" w:cs="Times New Roman"/>
-                <w:sz w:val="24"/>
-                <w:szCs w:val="24"/>
-              </w:rPr>
-              <w:t>Enviar uma mensagem ao administrador para cadastramento dos passageiros</w:t>
+              <w:t>Exibir mensagem de erro: (</w:t>
+            </w:r>
+            <w:r>
+              <w:rPr>
+                <w:rFonts w:ascii="Times New Roman" w:eastAsia="Calibri" w:hAnsi="Times New Roman" w:cs="Times New Roman"/>
+                <w:sz w:val="24"/>
+                <w:szCs w:val="24"/>
+              </w:rPr>
+              <w:t>Não há passageiros cadastrados no destino escolhido</w:t>
+            </w:r>
+            <w:r>
+              <w:rPr>
+                <w:rFonts w:ascii="Times New Roman" w:eastAsia="Calibri" w:hAnsi="Times New Roman" w:cs="Times New Roman"/>
+                <w:sz w:val="24"/>
+                <w:szCs w:val="24"/>
+              </w:rPr>
+              <w:t>).</w:t>
             </w:r>
           </w:p>
         </w:tc>
@@ -12193,7 +11384,18 @@
                 <w:szCs w:val="24"/>
                 <w:shd w:val="clear" w:color="auto" w:fill="FFFFFF"/>
               </w:rPr>
-              <w:t>Acessar a opção de visualizar passageiros</w:t>
+              <w:t xml:space="preserve">Acessar a opção de visualizar </w:t>
+            </w:r>
+            <w:r>
+              <w:rPr>
+                <w:rFonts w:ascii="Times New Roman" w:eastAsia="Calibri" w:hAnsi="Times New Roman" w:cs="Times New Roman"/>
+                <w:color w:val="00000A"/>
+                <w:sz w:val="24"/>
+                <w:szCs w:val="24"/>
+                <w:shd w:val="clear" w:color="auto" w:fill="FFFFFF"/>
+              </w:rPr>
+              <w:lastRenderedPageBreak/>
+              <w:t>passageiros</w:t>
             </w:r>
           </w:p>
         </w:tc>
@@ -15559,7 +14761,7 @@
                 <w:highlight w:val="lightGray"/>
                 <w:shd w:val="clear" w:color="auto" w:fill="FFFFFF"/>
               </w:rPr>
-              <w:t>Fluxo A</w:t>
+              <w:t>Fluxo Alternativo I</w:t>
             </w:r>
             <w:r>
               <w:rPr>
@@ -15570,7 +14772,7 @@
                 <w:highlight w:val="lightGray"/>
                 <w:shd w:val="clear" w:color="auto" w:fill="FFFFFF"/>
               </w:rPr>
-              <w:t>lternativo I</w:t>
+              <w:t>I</w:t>
             </w:r>
             <w:r>
               <w:rPr>
@@ -15581,7 +14783,7 @@
                 <w:highlight w:val="lightGray"/>
                 <w:shd w:val="clear" w:color="auto" w:fill="FFFFFF"/>
               </w:rPr>
-              <w:t>I: (</w:t>
+              <w:t>I: (Motorista acessa opção de confirmar presença e n</w:t>
             </w:r>
             <w:r>
               <w:rPr>
@@ -15592,18 +14794,7 @@
                 <w:highlight w:val="lightGray"/>
                 <w:shd w:val="clear" w:color="auto" w:fill="FFFFFF"/>
               </w:rPr>
-              <w:t>Motorista acessa opção de confirmar presença e n</w:t>
-            </w:r>
-            <w:r>
-              <w:rPr>
-                <w:rFonts w:ascii="Times New Roman" w:eastAsia="Calibri" w:hAnsi="Times New Roman" w:cs="Times New Roman"/>
-                <w:color w:val="00000A"/>
-                <w:sz w:val="24"/>
-                <w:szCs w:val="24"/>
-                <w:highlight w:val="lightGray"/>
-                <w:shd w:val="clear" w:color="auto" w:fill="FFFFFF"/>
-              </w:rPr>
-              <w:t>ão há destino</w:t>
+              <w:t>ão há passageiros</w:t>
             </w:r>
             <w:r>
               <w:rPr>
@@ -15907,7 +15098,7 @@
               <w:pStyle w:val="PargrafodaLista"/>
               <w:numPr>
                 <w:ilvl w:val="0"/>
-                <w:numId w:val="111"/>
+                <w:numId w:val="104"/>
               </w:numPr>
               <w:tabs>
                 <w:tab w:val="left" w:pos="709"/>
@@ -15915,84 +15106,14 @@
               <w:suppressAutoHyphens/>
               <w:spacing w:after="0" w:line="240" w:lineRule="auto"/>
               <w:rPr>
-                <w:rFonts w:ascii="Calibri" w:eastAsia="Calibri" w:hAnsi="Calibri" w:cs="Calibri"/>
+                <w:rFonts w:ascii="Times New Roman" w:eastAsia="Calibri" w:hAnsi="Times New Roman" w:cs="Times New Roman"/>
                 <w:color w:val="00000A"/>
-                <w:shd w:val="clear" w:color="auto" w:fill="FFFFFF"/>
-              </w:rPr>
-            </w:pPr>
-            <w:r>
-              <w:rPr>
-                <w:rFonts w:ascii="Times New Roman" w:eastAsia="Calibri" w:hAnsi="Times New Roman" w:cs="Times New Roman"/>
-                <w:sz w:val="24"/>
-                <w:szCs w:val="24"/>
-              </w:rPr>
-              <w:t>N</w:t>
-            </w:r>
-            <w:r>
-              <w:rPr>
-                <w:rFonts w:ascii="Times New Roman" w:eastAsia="Calibri" w:hAnsi="Times New Roman" w:cs="Times New Roman"/>
-                <w:sz w:val="24"/>
-                <w:szCs w:val="24"/>
-              </w:rPr>
-              <w:t>ão há destinos cadastrados</w:t>
-            </w:r>
-          </w:p>
-        </w:tc>
-      </w:tr>
-      <w:tr>
-        <w:tc>
-          <w:tcPr>
-            <w:tcW w:w="4218" w:type="dxa"/>
-            <w:tcBorders>
-              <w:top w:val="single" w:sz="4" w:space="0" w:color="auto"/>
-              <w:left w:val="single" w:sz="4" w:space="0" w:color="000001"/>
-              <w:bottom w:val="single" w:sz="4" w:space="0" w:color="000001"/>
-              <w:right w:val="single" w:sz="4" w:space="0" w:color="000001"/>
-            </w:tcBorders>
-            <w:shd w:val="clear" w:color="auto" w:fill="FFFFFF"/>
-            <w:tcMar>
-              <w:left w:w="108" w:type="dxa"/>
-              <w:right w:w="108" w:type="dxa"/>
-            </w:tcMar>
-          </w:tcPr>
-          <w:p>
-            <w:pPr>
-              <w:tabs>
-                <w:tab w:val="left" w:pos="709"/>
-              </w:tabs>
-              <w:suppressAutoHyphens/>
-              <w:spacing w:after="0" w:line="240" w:lineRule="auto"/>
-              <w:rPr>
-                <w:rFonts w:ascii="Times New Roman" w:eastAsia="Calibri" w:hAnsi="Times New Roman" w:cs="Times New Roman"/>
-                <w:sz w:val="24"/>
-                <w:szCs w:val="24"/>
-              </w:rPr>
-            </w:pPr>
-          </w:p>
-        </w:tc>
-        <w:tc>
-          <w:tcPr>
-            <w:tcW w:w="4178" w:type="dxa"/>
-            <w:tcBorders>
-              <w:top w:val="single" w:sz="4" w:space="0" w:color="auto"/>
-              <w:left w:val="single" w:sz="4" w:space="0" w:color="000001"/>
-              <w:bottom w:val="single" w:sz="4" w:space="0" w:color="000001"/>
-              <w:right w:val="single" w:sz="4" w:space="0" w:color="000001"/>
-            </w:tcBorders>
-            <w:shd w:val="clear" w:color="auto" w:fill="FFFFFF"/>
-            <w:tcMar>
-              <w:left w:w="108" w:type="dxa"/>
-              <w:right w:w="108" w:type="dxa"/>
-            </w:tcMar>
-          </w:tcPr>
-          <w:p>
-            <w:pPr>
-              <w:pStyle w:val="PargrafodaLista"/>
-              <w:tabs>
-                <w:tab w:val="left" w:pos="709"/>
-              </w:tabs>
-              <w:suppressAutoHyphens/>
-              <w:spacing w:after="0" w:line="240" w:lineRule="auto"/>
+                <w:sz w:val="24"/>
+                <w:szCs w:val="24"/>
+                <w:shd w:val="clear" w:color="auto" w:fill="FFFFFF"/>
+              </w:rPr>
+            </w:pPr>
+            <w:r>
               <w:rPr>
                 <w:rFonts w:ascii="Times New Roman" w:eastAsia="Calibri" w:hAnsi="Times New Roman" w:cs="Times New Roman"/>
                 <w:color w:val="00000A"/>
@@ -16000,34 +15121,9 @@
                 <w:szCs w:val="24"/>
                 <w:shd w:val="clear" w:color="auto" w:fill="FFFFFF"/>
               </w:rPr>
-            </w:pPr>
-          </w:p>
-        </w:tc>
-      </w:tr>
-      <w:tr>
-        <w:tc>
-          <w:tcPr>
-            <w:tcW w:w="8396" w:type="dxa"/>
-            <w:gridSpan w:val="2"/>
-            <w:tcBorders>
-              <w:top w:val="single" w:sz="4" w:space="0" w:color="auto"/>
-              <w:left w:val="single" w:sz="4" w:space="0" w:color="000001"/>
-              <w:bottom w:val="single" w:sz="4" w:space="0" w:color="000001"/>
-              <w:right w:val="single" w:sz="4" w:space="0" w:color="000001"/>
-            </w:tcBorders>
-            <w:shd w:val="clear" w:color="auto" w:fill="BFBFBF" w:themeFill="background1" w:themeFillShade="BF"/>
-            <w:tcMar>
-              <w:left w:w="108" w:type="dxa"/>
-              <w:right w:w="108" w:type="dxa"/>
-            </w:tcMar>
-          </w:tcPr>
-          <w:p>
-            <w:pPr>
-              <w:tabs>
-                <w:tab w:val="left" w:pos="709"/>
-              </w:tabs>
-              <w:suppressAutoHyphens/>
-              <w:spacing w:after="0" w:line="240" w:lineRule="auto"/>
+              <w:t xml:space="preserve">Exibir </w:t>
+            </w:r>
+            <w:r>
               <w:rPr>
                 <w:rFonts w:ascii="Times New Roman" w:eastAsia="Calibri" w:hAnsi="Times New Roman" w:cs="Times New Roman"/>
                 <w:color w:val="00000A"/>
@@ -16035,146 +15131,7 @@
                 <w:szCs w:val="24"/>
                 <w:shd w:val="clear" w:color="auto" w:fill="FFFFFF"/>
               </w:rPr>
-            </w:pPr>
-            <w:r>
-              <w:rPr>
-                <w:rFonts w:ascii="Times New Roman" w:eastAsia="Calibri" w:hAnsi="Times New Roman" w:cs="Times New Roman"/>
-                <w:color w:val="00000A"/>
-                <w:sz w:val="24"/>
-                <w:szCs w:val="24"/>
-                <w:highlight w:val="lightGray"/>
-                <w:shd w:val="clear" w:color="auto" w:fill="FFFFFF"/>
-              </w:rPr>
-              <w:t>Fluxo Alternativo I</w:t>
-            </w:r>
-            <w:r>
-              <w:rPr>
-                <w:rFonts w:ascii="Times New Roman" w:eastAsia="Calibri" w:hAnsi="Times New Roman" w:cs="Times New Roman"/>
-                <w:color w:val="00000A"/>
-                <w:sz w:val="24"/>
-                <w:szCs w:val="24"/>
-                <w:highlight w:val="lightGray"/>
-                <w:shd w:val="clear" w:color="auto" w:fill="FFFFFF"/>
-              </w:rPr>
-              <w:t>I</w:t>
-            </w:r>
-            <w:r>
-              <w:rPr>
-                <w:rFonts w:ascii="Times New Roman" w:eastAsia="Calibri" w:hAnsi="Times New Roman" w:cs="Times New Roman"/>
-                <w:color w:val="00000A"/>
-                <w:sz w:val="24"/>
-                <w:szCs w:val="24"/>
-                <w:highlight w:val="lightGray"/>
-                <w:shd w:val="clear" w:color="auto" w:fill="FFFFFF"/>
-              </w:rPr>
-              <w:t>I: (Motorista acessa opção de confirmar presença e n</w:t>
-            </w:r>
-            <w:r>
-              <w:rPr>
-                <w:rFonts w:ascii="Times New Roman" w:eastAsia="Calibri" w:hAnsi="Times New Roman" w:cs="Times New Roman"/>
-                <w:color w:val="00000A"/>
-                <w:sz w:val="24"/>
-                <w:szCs w:val="24"/>
-                <w:highlight w:val="lightGray"/>
-                <w:shd w:val="clear" w:color="auto" w:fill="FFFFFF"/>
-              </w:rPr>
-              <w:t>ão há passageiros</w:t>
-            </w:r>
-            <w:r>
-              <w:rPr>
-                <w:rFonts w:ascii="Times New Roman" w:eastAsia="Calibri" w:hAnsi="Times New Roman" w:cs="Times New Roman"/>
-                <w:color w:val="00000A"/>
-                <w:sz w:val="24"/>
-                <w:szCs w:val="24"/>
-                <w:highlight w:val="lightGray"/>
-                <w:shd w:val="clear" w:color="auto" w:fill="FFFFFF"/>
-              </w:rPr>
-              <w:t xml:space="preserve"> cadastrados).</w:t>
-            </w:r>
-          </w:p>
-        </w:tc>
-      </w:tr>
-      <w:tr>
-        <w:tc>
-          <w:tcPr>
-            <w:tcW w:w="4218" w:type="dxa"/>
-            <w:tcBorders>
-              <w:top w:val="single" w:sz="4" w:space="0" w:color="auto"/>
-              <w:left w:val="single" w:sz="4" w:space="0" w:color="000001"/>
-              <w:bottom w:val="single" w:sz="4" w:space="0" w:color="000001"/>
-              <w:right w:val="single" w:sz="4" w:space="0" w:color="000001"/>
-            </w:tcBorders>
-            <w:shd w:val="clear" w:color="auto" w:fill="FFFFFF"/>
-            <w:tcMar>
-              <w:left w:w="108" w:type="dxa"/>
-              <w:right w:w="108" w:type="dxa"/>
-            </w:tcMar>
-          </w:tcPr>
-          <w:p>
-            <w:pPr>
-              <w:tabs>
-                <w:tab w:val="left" w:pos="709"/>
-              </w:tabs>
-              <w:suppressAutoHyphens/>
-              <w:spacing w:after="0" w:line="240" w:lineRule="auto"/>
-              <w:jc w:val="center"/>
-              <w:rPr>
-                <w:rFonts w:ascii="Times New Roman" w:eastAsia="Calibri" w:hAnsi="Times New Roman" w:cs="Times New Roman"/>
-                <w:sz w:val="24"/>
-                <w:szCs w:val="24"/>
-              </w:rPr>
-            </w:pPr>
-            <w:r>
-              <w:rPr>
-                <w:rFonts w:ascii="Times New Roman" w:eastAsia="Calibri" w:hAnsi="Times New Roman" w:cs="Times New Roman"/>
-                <w:sz w:val="24"/>
-                <w:szCs w:val="24"/>
-              </w:rPr>
-              <w:t>Ações do Ator</w:t>
-            </w:r>
-          </w:p>
-        </w:tc>
-        <w:tc>
-          <w:tcPr>
-            <w:tcW w:w="4178" w:type="dxa"/>
-            <w:tcBorders>
-              <w:top w:val="single" w:sz="4" w:space="0" w:color="auto"/>
-              <w:left w:val="single" w:sz="4" w:space="0" w:color="000001"/>
-              <w:bottom w:val="single" w:sz="4" w:space="0" w:color="000001"/>
-              <w:right w:val="single" w:sz="4" w:space="0" w:color="000001"/>
-            </w:tcBorders>
-            <w:shd w:val="clear" w:color="auto" w:fill="FFFFFF"/>
-            <w:tcMar>
-              <w:left w:w="108" w:type="dxa"/>
-              <w:right w:w="108" w:type="dxa"/>
-            </w:tcMar>
-          </w:tcPr>
-          <w:p>
-            <w:pPr>
-              <w:tabs>
-                <w:tab w:val="left" w:pos="709"/>
-              </w:tabs>
-              <w:suppressAutoHyphens/>
-              <w:spacing w:after="0" w:line="240" w:lineRule="auto"/>
-              <w:ind w:left="720"/>
-              <w:jc w:val="center"/>
-              <w:rPr>
-                <w:rFonts w:ascii="Times New Roman" w:eastAsia="Calibri" w:hAnsi="Times New Roman" w:cs="Times New Roman"/>
-                <w:color w:val="00000A"/>
-                <w:sz w:val="24"/>
-                <w:szCs w:val="24"/>
-                <w:shd w:val="clear" w:color="auto" w:fill="FFFFFF"/>
-              </w:rPr>
-            </w:pPr>
-            <w:r>
-              <w:rPr>
-                <w:rFonts w:ascii="Times New Roman" w:eastAsia="Calibri" w:hAnsi="Times New Roman" w:cs="Times New Roman"/>
-                <w:color w:val="00000A"/>
-                <w:sz w:val="24"/>
-                <w:szCs w:val="24"/>
-                <w:shd w:val="clear" w:color="auto" w:fill="FFFFFF"/>
-              </w:rPr>
-              <w:t>Ações do Sistema</w:t>
+              <w:t>destinos cadastrados</w:t>
             </w:r>
           </w:p>
         </w:tc>
@@ -16209,246 +15166,6 @@
               <w:spacing w:after="0" w:line="240" w:lineRule="auto"/>
               <w:rPr>
                 <w:rFonts w:ascii="Times New Roman" w:eastAsia="Calibri" w:hAnsi="Times New Roman" w:cs="Times New Roman"/>
-              </w:rPr>
-            </w:pPr>
-            <w:r>
-              <w:rPr>
-                <w:rFonts w:ascii="Times New Roman" w:eastAsia="Calibri" w:hAnsi="Times New Roman" w:cs="Times New Roman"/>
-                <w:sz w:val="24"/>
-                <w:szCs w:val="24"/>
-              </w:rPr>
-              <w:t>Acessar a opção de confirmar presença</w:t>
-            </w:r>
-          </w:p>
-        </w:tc>
-        <w:tc>
-          <w:tcPr>
-            <w:tcW w:w="4178" w:type="dxa"/>
-            <w:tcBorders>
-              <w:top w:val="single" w:sz="4" w:space="0" w:color="auto"/>
-              <w:left w:val="single" w:sz="4" w:space="0" w:color="000001"/>
-              <w:bottom w:val="single" w:sz="4" w:space="0" w:color="000001"/>
-              <w:right w:val="single" w:sz="4" w:space="0" w:color="000001"/>
-            </w:tcBorders>
-            <w:shd w:val="clear" w:color="auto" w:fill="FFFFFF"/>
-            <w:tcMar>
-              <w:left w:w="108" w:type="dxa"/>
-              <w:right w:w="108" w:type="dxa"/>
-            </w:tcMar>
-          </w:tcPr>
-          <w:p>
-            <w:pPr>
-              <w:tabs>
-                <w:tab w:val="left" w:pos="709"/>
-              </w:tabs>
-              <w:suppressAutoHyphens/>
-              <w:spacing w:after="0" w:line="240" w:lineRule="auto"/>
-              <w:ind w:left="720"/>
-              <w:rPr>
-                <w:rFonts w:ascii="Calibri" w:eastAsia="Calibri" w:hAnsi="Calibri" w:cs="Calibri"/>
-                <w:color w:val="00000A"/>
-                <w:shd w:val="clear" w:color="auto" w:fill="FFFFFF"/>
-              </w:rPr>
-            </w:pPr>
-          </w:p>
-        </w:tc>
-      </w:tr>
-      <w:tr>
-        <w:tc>
-          <w:tcPr>
-            <w:tcW w:w="4218" w:type="dxa"/>
-            <w:tcBorders>
-              <w:top w:val="single" w:sz="4" w:space="0" w:color="auto"/>
-              <w:left w:val="single" w:sz="4" w:space="0" w:color="000001"/>
-              <w:bottom w:val="single" w:sz="4" w:space="0" w:color="000001"/>
-              <w:right w:val="single" w:sz="4" w:space="0" w:color="000001"/>
-            </w:tcBorders>
-            <w:shd w:val="clear" w:color="auto" w:fill="FFFFFF"/>
-            <w:tcMar>
-              <w:left w:w="108" w:type="dxa"/>
-              <w:right w:w="108" w:type="dxa"/>
-            </w:tcMar>
-          </w:tcPr>
-          <w:p>
-            <w:pPr>
-              <w:pStyle w:val="PargrafodaLista"/>
-              <w:tabs>
-                <w:tab w:val="left" w:pos="709"/>
-              </w:tabs>
-              <w:suppressAutoHyphens/>
-              <w:spacing w:after="0" w:line="240" w:lineRule="auto"/>
-              <w:rPr>
-                <w:rFonts w:ascii="Times New Roman" w:eastAsia="Calibri" w:hAnsi="Times New Roman" w:cs="Times New Roman"/>
-                <w:sz w:val="24"/>
-                <w:szCs w:val="24"/>
-              </w:rPr>
-            </w:pPr>
-          </w:p>
-        </w:tc>
-        <w:tc>
-          <w:tcPr>
-            <w:tcW w:w="4178" w:type="dxa"/>
-            <w:tcBorders>
-              <w:top w:val="single" w:sz="4" w:space="0" w:color="auto"/>
-              <w:left w:val="single" w:sz="4" w:space="0" w:color="000001"/>
-              <w:bottom w:val="single" w:sz="4" w:space="0" w:color="000001"/>
-              <w:right w:val="single" w:sz="4" w:space="0" w:color="000001"/>
-            </w:tcBorders>
-            <w:shd w:val="clear" w:color="auto" w:fill="FFFFFF"/>
-            <w:tcMar>
-              <w:left w:w="108" w:type="dxa"/>
-              <w:right w:w="108" w:type="dxa"/>
-            </w:tcMar>
-          </w:tcPr>
-          <w:p>
-            <w:pPr>
-              <w:pStyle w:val="PargrafodaLista"/>
-              <w:numPr>
-                <w:ilvl w:val="0"/>
-                <w:numId w:val="104"/>
-              </w:numPr>
-              <w:tabs>
-                <w:tab w:val="left" w:pos="709"/>
-              </w:tabs>
-              <w:suppressAutoHyphens/>
-              <w:spacing w:after="0" w:line="240" w:lineRule="auto"/>
-              <w:rPr>
-                <w:rFonts w:ascii="Calibri" w:eastAsia="Calibri" w:hAnsi="Calibri" w:cs="Calibri"/>
-                <w:color w:val="00000A"/>
-                <w:shd w:val="clear" w:color="auto" w:fill="FFFFFF"/>
-              </w:rPr>
-            </w:pPr>
-            <w:r>
-              <w:rPr>
-                <w:rFonts w:ascii="Times New Roman" w:eastAsia="Calibri" w:hAnsi="Times New Roman" w:cs="Times New Roman"/>
-                <w:sz w:val="24"/>
-                <w:szCs w:val="24"/>
-              </w:rPr>
-              <w:t>Recuperar destinos associados a um motorista</w:t>
-            </w:r>
-          </w:p>
-        </w:tc>
-      </w:tr>
-      <w:tr>
-        <w:tc>
-          <w:tcPr>
-            <w:tcW w:w="4218" w:type="dxa"/>
-            <w:tcBorders>
-              <w:top w:val="single" w:sz="4" w:space="0" w:color="auto"/>
-              <w:left w:val="single" w:sz="4" w:space="0" w:color="000001"/>
-              <w:bottom w:val="single" w:sz="4" w:space="0" w:color="000001"/>
-              <w:right w:val="single" w:sz="4" w:space="0" w:color="000001"/>
-            </w:tcBorders>
-            <w:shd w:val="clear" w:color="auto" w:fill="FFFFFF"/>
-            <w:tcMar>
-              <w:left w:w="108" w:type="dxa"/>
-              <w:right w:w="108" w:type="dxa"/>
-            </w:tcMar>
-          </w:tcPr>
-          <w:p>
-            <w:pPr>
-              <w:pStyle w:val="PargrafodaLista"/>
-              <w:tabs>
-                <w:tab w:val="left" w:pos="709"/>
-              </w:tabs>
-              <w:suppressAutoHyphens/>
-              <w:spacing w:after="0" w:line="240" w:lineRule="auto"/>
-              <w:rPr>
-                <w:rFonts w:ascii="Times New Roman" w:eastAsia="Calibri" w:hAnsi="Times New Roman" w:cs="Times New Roman"/>
-                <w:sz w:val="24"/>
-                <w:szCs w:val="24"/>
-              </w:rPr>
-            </w:pPr>
-          </w:p>
-        </w:tc>
-        <w:tc>
-          <w:tcPr>
-            <w:tcW w:w="4178" w:type="dxa"/>
-            <w:tcBorders>
-              <w:top w:val="single" w:sz="4" w:space="0" w:color="auto"/>
-              <w:left w:val="single" w:sz="4" w:space="0" w:color="000001"/>
-              <w:bottom w:val="single" w:sz="4" w:space="0" w:color="000001"/>
-              <w:right w:val="single" w:sz="4" w:space="0" w:color="000001"/>
-            </w:tcBorders>
-            <w:shd w:val="clear" w:color="auto" w:fill="FFFFFF"/>
-            <w:tcMar>
-              <w:left w:w="108" w:type="dxa"/>
-              <w:right w:w="108" w:type="dxa"/>
-            </w:tcMar>
-          </w:tcPr>
-          <w:p>
-            <w:pPr>
-              <w:pStyle w:val="PargrafodaLista"/>
-              <w:numPr>
-                <w:ilvl w:val="0"/>
-                <w:numId w:val="104"/>
-              </w:numPr>
-              <w:tabs>
-                <w:tab w:val="left" w:pos="709"/>
-              </w:tabs>
-              <w:suppressAutoHyphens/>
-              <w:spacing w:after="0" w:line="240" w:lineRule="auto"/>
-              <w:rPr>
-                <w:rFonts w:ascii="Times New Roman" w:eastAsia="Calibri" w:hAnsi="Times New Roman" w:cs="Times New Roman"/>
-                <w:color w:val="00000A"/>
-                <w:sz w:val="24"/>
-                <w:szCs w:val="24"/>
-                <w:shd w:val="clear" w:color="auto" w:fill="FFFFFF"/>
-              </w:rPr>
-            </w:pPr>
-            <w:r>
-              <w:rPr>
-                <w:rFonts w:ascii="Times New Roman" w:eastAsia="Calibri" w:hAnsi="Times New Roman" w:cs="Times New Roman"/>
-                <w:color w:val="00000A"/>
-                <w:sz w:val="24"/>
-                <w:szCs w:val="24"/>
-                <w:shd w:val="clear" w:color="auto" w:fill="FFFFFF"/>
-              </w:rPr>
-              <w:t xml:space="preserve">Exibir </w:t>
-            </w:r>
-            <w:r>
-              <w:rPr>
-                <w:rFonts w:ascii="Times New Roman" w:eastAsia="Calibri" w:hAnsi="Times New Roman" w:cs="Times New Roman"/>
-                <w:color w:val="00000A"/>
-                <w:sz w:val="24"/>
-                <w:szCs w:val="24"/>
-                <w:shd w:val="clear" w:color="auto" w:fill="FFFFFF"/>
-              </w:rPr>
-              <w:t>destinos cadastrados</w:t>
-            </w:r>
-          </w:p>
-        </w:tc>
-      </w:tr>
-      <w:tr>
-        <w:tc>
-          <w:tcPr>
-            <w:tcW w:w="4218" w:type="dxa"/>
-            <w:tcBorders>
-              <w:top w:val="single" w:sz="4" w:space="0" w:color="auto"/>
-              <w:left w:val="single" w:sz="4" w:space="0" w:color="000001"/>
-              <w:bottom w:val="single" w:sz="4" w:space="0" w:color="000001"/>
-              <w:right w:val="single" w:sz="4" w:space="0" w:color="000001"/>
-            </w:tcBorders>
-            <w:shd w:val="clear" w:color="auto" w:fill="FFFFFF"/>
-            <w:tcMar>
-              <w:left w:w="108" w:type="dxa"/>
-              <w:right w:w="108" w:type="dxa"/>
-            </w:tcMar>
-          </w:tcPr>
-          <w:p>
-            <w:pPr>
-              <w:pStyle w:val="PargrafodaLista"/>
-              <w:numPr>
-                <w:ilvl w:val="0"/>
-                <w:numId w:val="104"/>
-              </w:numPr>
-              <w:tabs>
-                <w:tab w:val="left" w:pos="709"/>
-              </w:tabs>
-              <w:suppressAutoHyphens/>
-              <w:spacing w:after="0" w:line="240" w:lineRule="auto"/>
-              <w:rPr>
-                <w:rFonts w:ascii="Times New Roman" w:eastAsia="Calibri" w:hAnsi="Times New Roman" w:cs="Times New Roman"/>
                 <w:sz w:val="24"/>
                 <w:szCs w:val="24"/>
               </w:rPr>
@@ -16569,6 +15286,16 @@
                 <w:szCs w:val="24"/>
                 <w:shd w:val="clear" w:color="auto" w:fill="FFFFFF"/>
               </w:rPr>
+              <w:t>Exibir mensagem de erro: (</w:t>
+            </w:r>
+            <w:r>
+              <w:rPr>
+                <w:rFonts w:ascii="Times New Roman" w:eastAsia="Calibri" w:hAnsi="Times New Roman" w:cs="Times New Roman"/>
+                <w:color w:val="00000A"/>
+                <w:sz w:val="24"/>
+                <w:szCs w:val="24"/>
+                <w:shd w:val="clear" w:color="auto" w:fill="FFFFFF"/>
+              </w:rPr>
               <w:t>Não há passageiros cadastrados</w:t>
             </w:r>
             <w:r>
@@ -16581,75 +15308,7 @@
               </w:rPr>
               <w:t xml:space="preserve"> no destino</w:t>
             </w:r>
-          </w:p>
-        </w:tc>
-      </w:tr>
-      <w:tr>
-        <w:tc>
-          <w:tcPr>
-            <w:tcW w:w="4218" w:type="dxa"/>
-            <w:tcBorders>
-              <w:top w:val="single" w:sz="4" w:space="0" w:color="auto"/>
-              <w:left w:val="single" w:sz="4" w:space="0" w:color="000001"/>
-              <w:bottom w:val="single" w:sz="4" w:space="0" w:color="000001"/>
-              <w:right w:val="single" w:sz="4" w:space="0" w:color="000001"/>
-            </w:tcBorders>
-            <w:shd w:val="clear" w:color="auto" w:fill="FFFFFF"/>
-            <w:tcMar>
-              <w:left w:w="108" w:type="dxa"/>
-              <w:right w:w="108" w:type="dxa"/>
-            </w:tcMar>
-          </w:tcPr>
-          <w:p>
-            <w:pPr>
-              <w:pStyle w:val="PargrafodaLista"/>
-              <w:numPr>
-                <w:ilvl w:val="0"/>
-                <w:numId w:val="104"/>
-              </w:numPr>
-              <w:tabs>
-                <w:tab w:val="left" w:pos="709"/>
-              </w:tabs>
-              <w:suppressAutoHyphens/>
-              <w:spacing w:after="0" w:line="240" w:lineRule="auto"/>
-              <w:rPr>
-                <w:rFonts w:ascii="Times New Roman" w:eastAsia="Calibri" w:hAnsi="Times New Roman" w:cs="Times New Roman"/>
-                <w:sz w:val="24"/>
-                <w:szCs w:val="24"/>
-              </w:rPr>
-            </w:pPr>
-            <w:r>
-              <w:rPr>
-                <w:rFonts w:ascii="Times New Roman" w:eastAsia="Calibri" w:hAnsi="Times New Roman" w:cs="Times New Roman"/>
-                <w:sz w:val="24"/>
-                <w:szCs w:val="24"/>
-              </w:rPr>
-              <w:t>Solicitar cadastramento dos passageiros.</w:t>
-            </w:r>
-          </w:p>
-        </w:tc>
-        <w:tc>
-          <w:tcPr>
-            <w:tcW w:w="4178" w:type="dxa"/>
-            <w:tcBorders>
-              <w:top w:val="single" w:sz="4" w:space="0" w:color="auto"/>
-              <w:left w:val="single" w:sz="4" w:space="0" w:color="000001"/>
-              <w:bottom w:val="single" w:sz="4" w:space="0" w:color="000001"/>
-              <w:right w:val="single" w:sz="4" w:space="0" w:color="000001"/>
-            </w:tcBorders>
-            <w:shd w:val="clear" w:color="auto" w:fill="FFFFFF"/>
-            <w:tcMar>
-              <w:left w:w="108" w:type="dxa"/>
-              <w:right w:w="108" w:type="dxa"/>
-            </w:tcMar>
-          </w:tcPr>
-          <w:p>
-            <w:pPr>
-              <w:tabs>
-                <w:tab w:val="left" w:pos="709"/>
-              </w:tabs>
-              <w:suppressAutoHyphens/>
-              <w:spacing w:after="0" w:line="240" w:lineRule="auto"/>
+            <w:r>
               <w:rPr>
                 <w:rFonts w:ascii="Times New Roman" w:eastAsia="Calibri" w:hAnsi="Times New Roman" w:cs="Times New Roman"/>
                 <w:color w:val="00000A"/>
@@ -16657,85 +15316,7 @@
                 <w:szCs w:val="24"/>
                 <w:shd w:val="clear" w:color="auto" w:fill="FFFFFF"/>
               </w:rPr>
-            </w:pPr>
-          </w:p>
-        </w:tc>
-      </w:tr>
-      <w:tr>
-        <w:tc>
-          <w:tcPr>
-            <w:tcW w:w="4218" w:type="dxa"/>
-            <w:tcBorders>
-              <w:top w:val="single" w:sz="4" w:space="0" w:color="auto"/>
-              <w:left w:val="single" w:sz="4" w:space="0" w:color="000001"/>
-              <w:bottom w:val="single" w:sz="4" w:space="0" w:color="000001"/>
-              <w:right w:val="single" w:sz="4" w:space="0" w:color="000001"/>
-            </w:tcBorders>
-            <w:shd w:val="clear" w:color="auto" w:fill="FFFFFF"/>
-            <w:tcMar>
-              <w:left w:w="108" w:type="dxa"/>
-              <w:right w:w="108" w:type="dxa"/>
-            </w:tcMar>
-          </w:tcPr>
-          <w:p>
-            <w:pPr>
-              <w:tabs>
-                <w:tab w:val="left" w:pos="709"/>
-              </w:tabs>
-              <w:suppressAutoHyphens/>
-              <w:spacing w:after="0" w:line="240" w:lineRule="auto"/>
-              <w:rPr>
-                <w:rFonts w:ascii="Times New Roman" w:eastAsia="Calibri" w:hAnsi="Times New Roman" w:cs="Times New Roman"/>
-                <w:sz w:val="24"/>
-                <w:szCs w:val="24"/>
-              </w:rPr>
-            </w:pPr>
-          </w:p>
-        </w:tc>
-        <w:tc>
-          <w:tcPr>
-            <w:tcW w:w="4178" w:type="dxa"/>
-            <w:tcBorders>
-              <w:top w:val="single" w:sz="4" w:space="0" w:color="auto"/>
-              <w:left w:val="single" w:sz="4" w:space="0" w:color="000001"/>
-              <w:bottom w:val="single" w:sz="4" w:space="0" w:color="000001"/>
-              <w:right w:val="single" w:sz="4" w:space="0" w:color="000001"/>
-            </w:tcBorders>
-            <w:shd w:val="clear" w:color="auto" w:fill="FFFFFF"/>
-            <w:tcMar>
-              <w:left w:w="108" w:type="dxa"/>
-              <w:right w:w="108" w:type="dxa"/>
-            </w:tcMar>
-          </w:tcPr>
-          <w:p>
-            <w:pPr>
-              <w:pStyle w:val="PargrafodaLista"/>
-              <w:numPr>
-                <w:ilvl w:val="0"/>
-                <w:numId w:val="104"/>
-              </w:numPr>
-              <w:tabs>
-                <w:tab w:val="left" w:pos="709"/>
-              </w:tabs>
-              <w:suppressAutoHyphens/>
-              <w:spacing w:after="0" w:line="240" w:lineRule="auto"/>
-              <w:rPr>
-                <w:rFonts w:ascii="Times New Roman" w:eastAsia="Calibri" w:hAnsi="Times New Roman" w:cs="Times New Roman"/>
-                <w:color w:val="00000A"/>
-                <w:sz w:val="24"/>
-                <w:szCs w:val="24"/>
-                <w:shd w:val="clear" w:color="auto" w:fill="FFFFFF"/>
-              </w:rPr>
-            </w:pPr>
-            <w:r>
-              <w:rPr>
-                <w:rFonts w:ascii="Times New Roman" w:eastAsia="Calibri" w:hAnsi="Times New Roman" w:cs="Times New Roman"/>
-                <w:color w:val="00000A"/>
-                <w:sz w:val="24"/>
-                <w:szCs w:val="24"/>
-                <w:shd w:val="clear" w:color="auto" w:fill="FFFFFF"/>
-              </w:rPr>
-              <w:t>Enviar mensagem ao administrador com a solicitação de cadastramento dos passageiros.</w:t>
+              <w:t>).</w:t>
             </w:r>
           </w:p>
         </w:tc>
@@ -17473,163 +16054,6 @@
           </w:tcPr>
           <w:p>
             <w:pPr>
-              <w:pStyle w:val="PargrafodaLista"/>
-              <w:numPr>
-                <w:ilvl w:val="0"/>
-                <w:numId w:val="105"/>
-              </w:numPr>
-              <w:tabs>
-                <w:tab w:val="left" w:pos="709"/>
-              </w:tabs>
-              <w:suppressAutoHyphens/>
-              <w:spacing w:after="0" w:line="240" w:lineRule="auto"/>
-              <w:rPr>
-                <w:rFonts w:ascii="Times New Roman" w:eastAsia="Calibri" w:hAnsi="Times New Roman" w:cs="Times New Roman"/>
-                <w:sz w:val="24"/>
-                <w:szCs w:val="24"/>
-              </w:rPr>
-            </w:pPr>
-            <w:r>
-              <w:rPr>
-                <w:rFonts w:ascii="Times New Roman" w:eastAsia="Calibri" w:hAnsi="Times New Roman" w:cs="Times New Roman"/>
-                <w:sz w:val="24"/>
-                <w:szCs w:val="24"/>
-              </w:rPr>
-              <w:t>Solicitar cadastramento do passageiro</w:t>
-            </w:r>
-          </w:p>
-        </w:tc>
-        <w:tc>
-          <w:tcPr>
-            <w:tcW w:w="4178" w:type="dxa"/>
-            <w:tcBorders>
-              <w:top w:val="single" w:sz="4" w:space="0" w:color="auto"/>
-              <w:left w:val="single" w:sz="4" w:space="0" w:color="000001"/>
-              <w:bottom w:val="single" w:sz="4" w:space="0" w:color="000001"/>
-              <w:right w:val="single" w:sz="4" w:space="0" w:color="000001"/>
-            </w:tcBorders>
-            <w:shd w:val="clear" w:color="auto" w:fill="FFFFFF"/>
-            <w:tcMar>
-              <w:left w:w="108" w:type="dxa"/>
-              <w:right w:w="108" w:type="dxa"/>
-            </w:tcMar>
-          </w:tcPr>
-          <w:p>
-            <w:pPr>
-              <w:pStyle w:val="PargrafodaLista"/>
-              <w:tabs>
-                <w:tab w:val="left" w:pos="709"/>
-              </w:tabs>
-              <w:suppressAutoHyphens/>
-              <w:spacing w:after="0" w:line="240" w:lineRule="auto"/>
-              <w:rPr>
-                <w:rFonts w:ascii="Times New Roman" w:eastAsia="Calibri" w:hAnsi="Times New Roman" w:cs="Times New Roman"/>
-                <w:color w:val="00000A"/>
-                <w:sz w:val="24"/>
-                <w:szCs w:val="24"/>
-                <w:shd w:val="clear" w:color="auto" w:fill="FFFFFF"/>
-              </w:rPr>
-            </w:pPr>
-          </w:p>
-        </w:tc>
-      </w:tr>
-      <w:tr>
-        <w:tc>
-          <w:tcPr>
-            <w:tcW w:w="4218" w:type="dxa"/>
-            <w:tcBorders>
-              <w:top w:val="single" w:sz="4" w:space="0" w:color="auto"/>
-              <w:left w:val="single" w:sz="4" w:space="0" w:color="000001"/>
-              <w:bottom w:val="single" w:sz="4" w:space="0" w:color="000001"/>
-              <w:right w:val="single" w:sz="4" w:space="0" w:color="000001"/>
-            </w:tcBorders>
-            <w:shd w:val="clear" w:color="auto" w:fill="FFFFFF"/>
-            <w:tcMar>
-              <w:left w:w="108" w:type="dxa"/>
-              <w:right w:w="108" w:type="dxa"/>
-            </w:tcMar>
-          </w:tcPr>
-          <w:p>
-            <w:pPr>
-              <w:tabs>
-                <w:tab w:val="left" w:pos="709"/>
-              </w:tabs>
-              <w:suppressAutoHyphens/>
-              <w:spacing w:after="0" w:line="240" w:lineRule="auto"/>
-              <w:rPr>
-                <w:rFonts w:ascii="Times New Roman" w:eastAsia="Calibri" w:hAnsi="Times New Roman" w:cs="Times New Roman"/>
-                <w:sz w:val="24"/>
-                <w:szCs w:val="24"/>
-              </w:rPr>
-            </w:pPr>
-          </w:p>
-        </w:tc>
-        <w:tc>
-          <w:tcPr>
-            <w:tcW w:w="4178" w:type="dxa"/>
-            <w:tcBorders>
-              <w:top w:val="single" w:sz="4" w:space="0" w:color="auto"/>
-              <w:left w:val="single" w:sz="4" w:space="0" w:color="000001"/>
-              <w:bottom w:val="single" w:sz="4" w:space="0" w:color="000001"/>
-              <w:right w:val="single" w:sz="4" w:space="0" w:color="000001"/>
-            </w:tcBorders>
-            <w:shd w:val="clear" w:color="auto" w:fill="FFFFFF"/>
-            <w:tcMar>
-              <w:left w:w="108" w:type="dxa"/>
-              <w:right w:w="108" w:type="dxa"/>
-            </w:tcMar>
-          </w:tcPr>
-          <w:p>
-            <w:pPr>
-              <w:pStyle w:val="PargrafodaLista"/>
-              <w:numPr>
-                <w:ilvl w:val="0"/>
-                <w:numId w:val="105"/>
-              </w:numPr>
-              <w:tabs>
-                <w:tab w:val="left" w:pos="709"/>
-              </w:tabs>
-              <w:suppressAutoHyphens/>
-              <w:spacing w:after="0" w:line="240" w:lineRule="auto"/>
-              <w:rPr>
-                <w:rFonts w:ascii="Times New Roman" w:eastAsia="Calibri" w:hAnsi="Times New Roman" w:cs="Times New Roman"/>
-                <w:color w:val="00000A"/>
-                <w:sz w:val="24"/>
-                <w:szCs w:val="24"/>
-                <w:shd w:val="clear" w:color="auto" w:fill="FFFFFF"/>
-              </w:rPr>
-            </w:pPr>
-            <w:r>
-              <w:rPr>
-                <w:rFonts w:ascii="Times New Roman" w:eastAsia="Calibri" w:hAnsi="Times New Roman" w:cs="Times New Roman"/>
-                <w:color w:val="00000A"/>
-                <w:sz w:val="24"/>
-                <w:szCs w:val="24"/>
-                <w:shd w:val="clear" w:color="auto" w:fill="FFFFFF"/>
-              </w:rPr>
-              <w:t>Enviar mensagem ao administrador solicitando cadastramento do passageiro não localizado.</w:t>
-            </w:r>
-          </w:p>
-        </w:tc>
-      </w:tr>
-      <w:tr>
-        <w:tc>
-          <w:tcPr>
-            <w:tcW w:w="4218" w:type="dxa"/>
-            <w:tcBorders>
-              <w:top w:val="single" w:sz="4" w:space="0" w:color="auto"/>
-              <w:left w:val="single" w:sz="4" w:space="0" w:color="000001"/>
-              <w:bottom w:val="single" w:sz="4" w:space="0" w:color="000001"/>
-              <w:right w:val="single" w:sz="4" w:space="0" w:color="000001"/>
-            </w:tcBorders>
-            <w:shd w:val="clear" w:color="auto" w:fill="FFFFFF"/>
-            <w:tcMar>
-              <w:left w:w="108" w:type="dxa"/>
-              <w:right w:w="108" w:type="dxa"/>
-            </w:tcMar>
-          </w:tcPr>
-          <w:p>
-            <w:pPr>
               <w:tabs>
                 <w:tab w:val="left" w:pos="709"/>
               </w:tabs>
@@ -18926,6 +17350,7 @@
                 <w:highlight w:val="lightGray"/>
                 <w:shd w:val="clear" w:color="auto" w:fill="FFFFFF"/>
               </w:rPr>
+              <w:lastRenderedPageBreak/>
               <w:t>Fluxo de Exceção II: (Erro ao confirmar presença: motorista não conectado à internet).</w:t>
             </w:r>
           </w:p>
@@ -21404,923 +19829,8 @@
                 <w:rFonts w:ascii="Times New Roman" w:eastAsia="Calibri" w:hAnsi="Times New Roman" w:cs="Times New Roman"/>
                 <w:sz w:val="24"/>
                 <w:szCs w:val="24"/>
-                <w:highlight w:val="yellow"/>
-              </w:rPr>
-              <w:t>Fluxo Alternativo I: (Motorista escolhe um trajeto a ser</w:t>
-            </w:r>
-            <w:r>
-              <w:rPr>
-                <w:rFonts w:ascii="Times New Roman" w:eastAsia="Calibri" w:hAnsi="Times New Roman" w:cs="Times New Roman"/>
-                <w:sz w:val="24"/>
-                <w:szCs w:val="24"/>
-                <w:highlight w:val="yellow"/>
-              </w:rPr>
-              <w:t xml:space="preserve"> percorrido a partir das opções).</w:t>
-            </w:r>
-            <w:r>
-              <w:rPr>
-                <w:rFonts w:ascii="Times New Roman" w:eastAsia="Calibri" w:hAnsi="Times New Roman" w:cs="Times New Roman"/>
-                <w:sz w:val="24"/>
-                <w:szCs w:val="24"/>
-              </w:rPr>
-              <w:t xml:space="preserve"> </w:t>
-            </w:r>
-          </w:p>
-        </w:tc>
-      </w:tr>
-      <w:tr>
-        <w:tc>
-          <w:tcPr>
-            <w:tcW w:w="4215" w:type="dxa"/>
-            <w:tcBorders>
-              <w:top w:val="single" w:sz="4" w:space="0" w:color="000001"/>
-              <w:left w:val="single" w:sz="4" w:space="0" w:color="000001"/>
-              <w:bottom w:val="single" w:sz="4" w:space="0" w:color="000001"/>
-              <w:right w:val="single" w:sz="4" w:space="0" w:color="000001"/>
-            </w:tcBorders>
-            <w:shd w:val="clear" w:color="auto" w:fill="FFFFFF"/>
-            <w:tcMar>
-              <w:left w:w="108" w:type="dxa"/>
-              <w:right w:w="108" w:type="dxa"/>
-            </w:tcMar>
-          </w:tcPr>
-          <w:p>
-            <w:pPr>
-              <w:tabs>
-                <w:tab w:val="left" w:pos="709"/>
-              </w:tabs>
-              <w:suppressAutoHyphens/>
-              <w:spacing w:after="0" w:line="240" w:lineRule="auto"/>
-              <w:jc w:val="center"/>
-              <w:rPr>
-                <w:rFonts w:ascii="Times New Roman" w:eastAsia="Calibri" w:hAnsi="Times New Roman" w:cs="Times New Roman"/>
-                <w:sz w:val="24"/>
-                <w:szCs w:val="24"/>
-              </w:rPr>
-            </w:pPr>
-            <w:r>
-              <w:rPr>
-                <w:rFonts w:ascii="Times New Roman" w:eastAsia="Calibri" w:hAnsi="Times New Roman" w:cs="Times New Roman"/>
-                <w:sz w:val="24"/>
-                <w:szCs w:val="24"/>
-              </w:rPr>
-              <w:t>Ações do Ator</w:t>
-            </w:r>
-          </w:p>
-        </w:tc>
-        <w:tc>
-          <w:tcPr>
-            <w:tcW w:w="4181" w:type="dxa"/>
-            <w:tcBorders>
-              <w:top w:val="single" w:sz="4" w:space="0" w:color="000001"/>
-              <w:left w:val="single" w:sz="4" w:space="0" w:color="000001"/>
-              <w:bottom w:val="single" w:sz="4" w:space="0" w:color="000001"/>
-              <w:right w:val="single" w:sz="4" w:space="0" w:color="000001"/>
-            </w:tcBorders>
-            <w:shd w:val="clear" w:color="auto" w:fill="FFFFFF"/>
-            <w:tcMar>
-              <w:left w:w="108" w:type="dxa"/>
-              <w:right w:w="108" w:type="dxa"/>
-            </w:tcMar>
-          </w:tcPr>
-          <w:p>
-            <w:pPr>
-              <w:tabs>
-                <w:tab w:val="left" w:pos="709"/>
-              </w:tabs>
-              <w:suppressAutoHyphens/>
-              <w:spacing w:after="0" w:line="240" w:lineRule="auto"/>
-              <w:jc w:val="center"/>
-              <w:rPr>
-                <w:rFonts w:ascii="Times New Roman" w:eastAsia="Calibri" w:hAnsi="Times New Roman" w:cs="Times New Roman"/>
-                <w:sz w:val="24"/>
-                <w:szCs w:val="24"/>
-              </w:rPr>
-            </w:pPr>
-            <w:r>
-              <w:rPr>
-                <w:rFonts w:ascii="Times New Roman" w:eastAsia="Calibri" w:hAnsi="Times New Roman" w:cs="Times New Roman"/>
-                <w:sz w:val="24"/>
-                <w:szCs w:val="24"/>
-              </w:rPr>
-              <w:t>Ações do Sistema</w:t>
-            </w:r>
-          </w:p>
-        </w:tc>
-      </w:tr>
-      <w:tr>
-        <w:tc>
-          <w:tcPr>
-            <w:tcW w:w="4215" w:type="dxa"/>
-            <w:tcBorders>
-              <w:top w:val="single" w:sz="4" w:space="0" w:color="000001"/>
-              <w:left w:val="single" w:sz="4" w:space="0" w:color="000001"/>
-              <w:bottom w:val="single" w:sz="4" w:space="0" w:color="000001"/>
-              <w:right w:val="single" w:sz="4" w:space="0" w:color="000001"/>
-            </w:tcBorders>
-            <w:shd w:val="clear" w:color="auto" w:fill="FFFFFF"/>
-            <w:tcMar>
-              <w:left w:w="108" w:type="dxa"/>
-              <w:right w:w="108" w:type="dxa"/>
-            </w:tcMar>
-          </w:tcPr>
-          <w:p>
-            <w:pPr>
-              <w:numPr>
-                <w:ilvl w:val="0"/>
-                <w:numId w:val="48"/>
-              </w:numPr>
-              <w:tabs>
-                <w:tab w:val="left" w:pos="709"/>
-              </w:tabs>
-              <w:suppressAutoHyphens/>
-              <w:spacing w:after="0" w:line="240" w:lineRule="auto"/>
-              <w:ind w:left="720" w:hanging="360"/>
-            </w:pPr>
-            <w:r>
-              <w:rPr>
-                <w:rFonts w:ascii="Times New Roman" w:eastAsia="Times New Roman" w:hAnsi="Times New Roman" w:cs="Times New Roman"/>
-                <w:color w:val="000000"/>
-                <w:sz w:val="24"/>
-                <w:shd w:val="clear" w:color="auto" w:fill="FFFFFF"/>
-              </w:rPr>
-              <w:t>Acessar área do mapa.</w:t>
-            </w:r>
-          </w:p>
-        </w:tc>
-        <w:tc>
-          <w:tcPr>
-            <w:tcW w:w="4181" w:type="dxa"/>
-            <w:tcBorders>
-              <w:top w:val="single" w:sz="4" w:space="0" w:color="000001"/>
-              <w:left w:val="single" w:sz="4" w:space="0" w:color="000001"/>
-              <w:bottom w:val="single" w:sz="4" w:space="0" w:color="000001"/>
-              <w:right w:val="single" w:sz="4" w:space="0" w:color="000001"/>
-            </w:tcBorders>
-            <w:shd w:val="clear" w:color="auto" w:fill="FFFFFF"/>
-            <w:tcMar>
-              <w:left w:w="108" w:type="dxa"/>
-              <w:right w:w="108" w:type="dxa"/>
-            </w:tcMar>
-          </w:tcPr>
-          <w:p>
-            <w:pPr>
-              <w:tabs>
-                <w:tab w:val="left" w:pos="709"/>
-              </w:tabs>
-              <w:suppressAutoHyphens/>
-              <w:spacing w:after="0" w:line="240" w:lineRule="auto"/>
-              <w:jc w:val="center"/>
-              <w:rPr>
-                <w:rFonts w:ascii="Calibri" w:eastAsia="Calibri" w:hAnsi="Calibri" w:cs="Calibri"/>
-              </w:rPr>
-            </w:pPr>
-          </w:p>
-        </w:tc>
-      </w:tr>
-      <w:tr>
-        <w:tc>
-          <w:tcPr>
-            <w:tcW w:w="4215" w:type="dxa"/>
-            <w:tcBorders>
-              <w:top w:val="single" w:sz="4" w:space="0" w:color="000001"/>
-              <w:left w:val="single" w:sz="4" w:space="0" w:color="000001"/>
-              <w:bottom w:val="single" w:sz="4" w:space="0" w:color="000001"/>
-              <w:right w:val="single" w:sz="4" w:space="0" w:color="000001"/>
-            </w:tcBorders>
-            <w:shd w:val="clear" w:color="auto" w:fill="FFFFFF"/>
-            <w:tcMar>
-              <w:left w:w="108" w:type="dxa"/>
-              <w:right w:w="108" w:type="dxa"/>
-            </w:tcMar>
-          </w:tcPr>
-          <w:p>
-            <w:pPr>
-              <w:tabs>
-                <w:tab w:val="left" w:pos="709"/>
-              </w:tabs>
-              <w:suppressAutoHyphens/>
-              <w:spacing w:after="0" w:line="240" w:lineRule="auto"/>
-              <w:rPr>
-                <w:rFonts w:ascii="Calibri" w:eastAsia="Calibri" w:hAnsi="Calibri" w:cs="Calibri"/>
-              </w:rPr>
-            </w:pPr>
-          </w:p>
-        </w:tc>
-        <w:tc>
-          <w:tcPr>
-            <w:tcW w:w="4181" w:type="dxa"/>
-            <w:tcBorders>
-              <w:top w:val="single" w:sz="4" w:space="0" w:color="000001"/>
-              <w:left w:val="single" w:sz="4" w:space="0" w:color="000001"/>
-              <w:bottom w:val="single" w:sz="4" w:space="0" w:color="000001"/>
-              <w:right w:val="single" w:sz="4" w:space="0" w:color="000001"/>
-            </w:tcBorders>
-            <w:shd w:val="clear" w:color="auto" w:fill="FFFFFF"/>
-            <w:tcMar>
-              <w:left w:w="108" w:type="dxa"/>
-              <w:right w:w="108" w:type="dxa"/>
-            </w:tcMar>
-          </w:tcPr>
-          <w:p>
-            <w:pPr>
-              <w:numPr>
-                <w:ilvl w:val="0"/>
-                <w:numId w:val="49"/>
-              </w:numPr>
-              <w:tabs>
-                <w:tab w:val="left" w:pos="709"/>
-              </w:tabs>
-              <w:suppressAutoHyphens/>
-              <w:spacing w:after="0" w:line="240" w:lineRule="auto"/>
-              <w:ind w:left="720" w:hanging="360"/>
-            </w:pPr>
-            <w:r>
-              <w:rPr>
-                <w:rFonts w:ascii="Times New Roman" w:eastAsia="Times New Roman" w:hAnsi="Times New Roman" w:cs="Times New Roman"/>
-                <w:color w:val="00000A"/>
-                <w:sz w:val="24"/>
-                <w:shd w:val="clear" w:color="auto" w:fill="FFFFFF"/>
-              </w:rPr>
-              <w:t>Validar se o GPS do dispositivo está ativado</w:t>
-            </w:r>
-          </w:p>
-        </w:tc>
-      </w:tr>
-      <w:tr>
-        <w:tc>
-          <w:tcPr>
-            <w:tcW w:w="4215" w:type="dxa"/>
-            <w:tcBorders>
-              <w:top w:val="single" w:sz="4" w:space="0" w:color="000001"/>
-              <w:left w:val="single" w:sz="4" w:space="0" w:color="000001"/>
-              <w:bottom w:val="single" w:sz="4" w:space="0" w:color="000001"/>
-              <w:right w:val="single" w:sz="4" w:space="0" w:color="000001"/>
-            </w:tcBorders>
-            <w:shd w:val="clear" w:color="auto" w:fill="FFFFFF"/>
-            <w:tcMar>
-              <w:left w:w="108" w:type="dxa"/>
-              <w:right w:w="108" w:type="dxa"/>
-            </w:tcMar>
-          </w:tcPr>
-          <w:p>
-            <w:pPr>
-              <w:tabs>
-                <w:tab w:val="left" w:pos="709"/>
-              </w:tabs>
-              <w:suppressAutoHyphens/>
-              <w:spacing w:after="0" w:line="240" w:lineRule="auto"/>
-              <w:rPr>
-                <w:rFonts w:ascii="Calibri" w:eastAsia="Calibri" w:hAnsi="Calibri" w:cs="Calibri"/>
-              </w:rPr>
-            </w:pPr>
-          </w:p>
-        </w:tc>
-        <w:tc>
-          <w:tcPr>
-            <w:tcW w:w="4181" w:type="dxa"/>
-            <w:tcBorders>
-              <w:top w:val="single" w:sz="4" w:space="0" w:color="000001"/>
-              <w:left w:val="single" w:sz="4" w:space="0" w:color="000001"/>
-              <w:bottom w:val="single" w:sz="4" w:space="0" w:color="000001"/>
-              <w:right w:val="single" w:sz="4" w:space="0" w:color="000001"/>
-            </w:tcBorders>
-            <w:shd w:val="clear" w:color="auto" w:fill="FFFFFF"/>
-            <w:tcMar>
-              <w:left w:w="108" w:type="dxa"/>
-              <w:right w:w="108" w:type="dxa"/>
-            </w:tcMar>
-          </w:tcPr>
-          <w:p>
-            <w:pPr>
-              <w:numPr>
-                <w:ilvl w:val="0"/>
-                <w:numId w:val="49"/>
-              </w:numPr>
-              <w:tabs>
-                <w:tab w:val="left" w:pos="709"/>
-              </w:tabs>
-              <w:suppressAutoHyphens/>
-              <w:spacing w:after="0" w:line="240" w:lineRule="auto"/>
-              <w:ind w:left="720" w:hanging="360"/>
-              <w:rPr>
-                <w:rFonts w:ascii="Times New Roman" w:eastAsia="Times New Roman" w:hAnsi="Times New Roman" w:cs="Times New Roman"/>
-                <w:color w:val="00000A"/>
-                <w:sz w:val="24"/>
-                <w:shd w:val="clear" w:color="auto" w:fill="FFFFFF"/>
-              </w:rPr>
-            </w:pPr>
-            <w:r>
-              <w:rPr>
-                <w:rFonts w:ascii="Times New Roman" w:eastAsia="Times New Roman" w:hAnsi="Times New Roman" w:cs="Times New Roman"/>
-                <w:color w:val="00000A"/>
-                <w:sz w:val="24"/>
-                <w:shd w:val="clear" w:color="auto" w:fill="FFFFFF"/>
-              </w:rPr>
-              <w:t>Recuperar mapa a partir da localização atual</w:t>
-            </w:r>
-          </w:p>
-        </w:tc>
-      </w:tr>
-      <w:tr>
-        <w:tc>
-          <w:tcPr>
-            <w:tcW w:w="4215" w:type="dxa"/>
-            <w:tcBorders>
-              <w:top w:val="single" w:sz="4" w:space="0" w:color="000001"/>
-              <w:left w:val="single" w:sz="4" w:space="0" w:color="000001"/>
-              <w:bottom w:val="single" w:sz="4" w:space="0" w:color="000001"/>
-              <w:right w:val="single" w:sz="4" w:space="0" w:color="000001"/>
-            </w:tcBorders>
-            <w:shd w:val="clear" w:color="auto" w:fill="FFFFFF"/>
-            <w:tcMar>
-              <w:left w:w="108" w:type="dxa"/>
-              <w:right w:w="108" w:type="dxa"/>
-            </w:tcMar>
-          </w:tcPr>
-          <w:p>
-            <w:pPr>
-              <w:tabs>
-                <w:tab w:val="left" w:pos="709"/>
-              </w:tabs>
-              <w:suppressAutoHyphens/>
-              <w:spacing w:after="0" w:line="240" w:lineRule="auto"/>
-              <w:rPr>
-                <w:rFonts w:ascii="Calibri" w:eastAsia="Calibri" w:hAnsi="Calibri" w:cs="Calibri"/>
-              </w:rPr>
-            </w:pPr>
-          </w:p>
-        </w:tc>
-        <w:tc>
-          <w:tcPr>
-            <w:tcW w:w="4181" w:type="dxa"/>
-            <w:tcBorders>
-              <w:top w:val="single" w:sz="4" w:space="0" w:color="000001"/>
-              <w:left w:val="single" w:sz="4" w:space="0" w:color="000001"/>
-              <w:bottom w:val="single" w:sz="4" w:space="0" w:color="000001"/>
-              <w:right w:val="single" w:sz="4" w:space="0" w:color="000001"/>
-            </w:tcBorders>
-            <w:shd w:val="clear" w:color="auto" w:fill="FFFFFF"/>
-            <w:tcMar>
-              <w:left w:w="108" w:type="dxa"/>
-              <w:right w:w="108" w:type="dxa"/>
-            </w:tcMar>
-          </w:tcPr>
-          <w:p>
-            <w:pPr>
-              <w:numPr>
-                <w:ilvl w:val="0"/>
-                <w:numId w:val="50"/>
-              </w:numPr>
-              <w:tabs>
-                <w:tab w:val="left" w:pos="709"/>
-              </w:tabs>
-              <w:suppressAutoHyphens/>
-              <w:spacing w:after="0" w:line="240" w:lineRule="auto"/>
-              <w:ind w:left="720" w:hanging="360"/>
-            </w:pPr>
-            <w:r>
-              <w:rPr>
-                <w:rFonts w:ascii="Times New Roman" w:eastAsia="Times New Roman" w:hAnsi="Times New Roman" w:cs="Times New Roman"/>
-                <w:color w:val="00000A"/>
-                <w:sz w:val="24"/>
-                <w:shd w:val="clear" w:color="auto" w:fill="FFFFFF"/>
-              </w:rPr>
-              <w:t>Exibir mapa na tela com a localização atual.</w:t>
-            </w:r>
-          </w:p>
-        </w:tc>
-      </w:tr>
-      <w:tr>
-        <w:tc>
-          <w:tcPr>
-            <w:tcW w:w="4215" w:type="dxa"/>
-            <w:tcBorders>
-              <w:top w:val="single" w:sz="4" w:space="0" w:color="000001"/>
-              <w:left w:val="single" w:sz="4" w:space="0" w:color="000001"/>
-              <w:bottom w:val="single" w:sz="4" w:space="0" w:color="000001"/>
-              <w:right w:val="single" w:sz="4" w:space="0" w:color="000001"/>
-            </w:tcBorders>
-            <w:shd w:val="clear" w:color="auto" w:fill="FFFFFF"/>
-            <w:tcMar>
-              <w:left w:w="108" w:type="dxa"/>
-              <w:right w:w="108" w:type="dxa"/>
-            </w:tcMar>
-          </w:tcPr>
-          <w:p>
-            <w:pPr>
-              <w:tabs>
-                <w:tab w:val="left" w:pos="709"/>
-              </w:tabs>
-              <w:suppressAutoHyphens/>
-              <w:spacing w:after="0" w:line="240" w:lineRule="auto"/>
-              <w:rPr>
-                <w:rFonts w:ascii="Calibri" w:eastAsia="Calibri" w:hAnsi="Calibri" w:cs="Calibri"/>
-              </w:rPr>
-            </w:pPr>
-          </w:p>
-        </w:tc>
-        <w:tc>
-          <w:tcPr>
-            <w:tcW w:w="4181" w:type="dxa"/>
-            <w:tcBorders>
-              <w:top w:val="single" w:sz="4" w:space="0" w:color="000001"/>
-              <w:left w:val="single" w:sz="4" w:space="0" w:color="000001"/>
-              <w:bottom w:val="single" w:sz="4" w:space="0" w:color="000001"/>
-              <w:right w:val="single" w:sz="4" w:space="0" w:color="000001"/>
-            </w:tcBorders>
-            <w:shd w:val="clear" w:color="auto" w:fill="FFFFFF"/>
-            <w:tcMar>
-              <w:left w:w="108" w:type="dxa"/>
-              <w:right w:w="108" w:type="dxa"/>
-            </w:tcMar>
-          </w:tcPr>
-          <w:p>
-            <w:pPr>
-              <w:numPr>
-                <w:ilvl w:val="0"/>
-                <w:numId w:val="51"/>
-              </w:numPr>
-              <w:tabs>
-                <w:tab w:val="left" w:pos="709"/>
-              </w:tabs>
-              <w:suppressAutoHyphens/>
-              <w:spacing w:after="0" w:line="240" w:lineRule="auto"/>
-              <w:ind w:left="720" w:hanging="360"/>
-            </w:pPr>
-            <w:r>
-              <w:rPr>
-                <w:rFonts w:ascii="Times New Roman" w:eastAsia="Times New Roman" w:hAnsi="Times New Roman" w:cs="Times New Roman"/>
-                <w:color w:val="000000"/>
-                <w:sz w:val="24"/>
-                <w:shd w:val="clear" w:color="auto" w:fill="FFFFFF"/>
-              </w:rPr>
-              <w:t xml:space="preserve">O sistema recupera as rotas </w:t>
-            </w:r>
-            <w:r>
-              <w:rPr>
-                <w:rFonts w:ascii="Times New Roman" w:eastAsia="Times New Roman" w:hAnsi="Times New Roman" w:cs="Times New Roman"/>
-                <w:color w:val="000000"/>
-                <w:sz w:val="24"/>
-                <w:shd w:val="clear" w:color="auto" w:fill="FFFFFF"/>
-              </w:rPr>
-              <w:lastRenderedPageBreak/>
-              <w:t>previamente calculadas</w:t>
-            </w:r>
-          </w:p>
-        </w:tc>
-      </w:tr>
-      <w:tr>
-        <w:tc>
-          <w:tcPr>
-            <w:tcW w:w="4215" w:type="dxa"/>
-            <w:tcBorders>
-              <w:top w:val="single" w:sz="4" w:space="0" w:color="000001"/>
-              <w:left w:val="single" w:sz="4" w:space="0" w:color="000001"/>
-              <w:bottom w:val="single" w:sz="4" w:space="0" w:color="000001"/>
-              <w:right w:val="single" w:sz="4" w:space="0" w:color="000001"/>
-            </w:tcBorders>
-            <w:shd w:val="clear" w:color="auto" w:fill="FFFFFF"/>
-            <w:tcMar>
-              <w:left w:w="108" w:type="dxa"/>
-              <w:right w:w="108" w:type="dxa"/>
-            </w:tcMar>
-          </w:tcPr>
-          <w:p>
-            <w:pPr>
-              <w:tabs>
-                <w:tab w:val="left" w:pos="709"/>
-              </w:tabs>
-              <w:suppressAutoHyphens/>
-              <w:spacing w:after="0" w:line="240" w:lineRule="auto"/>
-              <w:rPr>
-                <w:rFonts w:ascii="Calibri" w:eastAsia="Calibri" w:hAnsi="Calibri" w:cs="Calibri"/>
-              </w:rPr>
-            </w:pPr>
-          </w:p>
-        </w:tc>
-        <w:tc>
-          <w:tcPr>
-            <w:tcW w:w="4181" w:type="dxa"/>
-            <w:tcBorders>
-              <w:top w:val="single" w:sz="4" w:space="0" w:color="000001"/>
-              <w:left w:val="single" w:sz="4" w:space="0" w:color="000001"/>
-              <w:bottom w:val="single" w:sz="4" w:space="0" w:color="000001"/>
-              <w:right w:val="single" w:sz="4" w:space="0" w:color="000001"/>
-            </w:tcBorders>
-            <w:shd w:val="clear" w:color="auto" w:fill="FFFFFF"/>
-            <w:tcMar>
-              <w:left w:w="108" w:type="dxa"/>
-              <w:right w:w="108" w:type="dxa"/>
-            </w:tcMar>
-          </w:tcPr>
-          <w:p>
-            <w:pPr>
-              <w:numPr>
-                <w:ilvl w:val="0"/>
-                <w:numId w:val="52"/>
-              </w:numPr>
-              <w:tabs>
-                <w:tab w:val="left" w:pos="709"/>
-              </w:tabs>
-              <w:suppressAutoHyphens/>
-              <w:spacing w:after="0" w:line="240" w:lineRule="auto"/>
-              <w:ind w:left="720" w:hanging="360"/>
-            </w:pPr>
-            <w:r>
-              <w:rPr>
-                <w:rFonts w:ascii="Times New Roman" w:eastAsia="Times New Roman" w:hAnsi="Times New Roman" w:cs="Times New Roman"/>
-                <w:color w:val="000000"/>
-                <w:sz w:val="24"/>
-                <w:shd w:val="clear" w:color="auto" w:fill="FFFFFF"/>
-              </w:rPr>
-              <w:t>Exibir opções de rota no mapa</w:t>
-            </w:r>
-          </w:p>
-        </w:tc>
-      </w:tr>
-      <w:tr>
-        <w:tc>
-          <w:tcPr>
-            <w:tcW w:w="4215" w:type="dxa"/>
-            <w:tcBorders>
-              <w:top w:val="single" w:sz="4" w:space="0" w:color="000001"/>
-              <w:left w:val="single" w:sz="4" w:space="0" w:color="000001"/>
-              <w:bottom w:val="single" w:sz="4" w:space="0" w:color="000001"/>
-              <w:right w:val="single" w:sz="4" w:space="0" w:color="000001"/>
-            </w:tcBorders>
-            <w:shd w:val="clear" w:color="auto" w:fill="FFFFFF"/>
-            <w:tcMar>
-              <w:left w:w="108" w:type="dxa"/>
-              <w:right w:w="108" w:type="dxa"/>
-            </w:tcMar>
-          </w:tcPr>
-          <w:p>
-            <w:pPr>
-              <w:numPr>
-                <w:ilvl w:val="0"/>
-                <w:numId w:val="52"/>
-              </w:numPr>
-              <w:tabs>
-                <w:tab w:val="left" w:pos="709"/>
-              </w:tabs>
-              <w:suppressAutoHyphens/>
-              <w:spacing w:after="0" w:line="240" w:lineRule="auto"/>
-              <w:ind w:left="720" w:hanging="360"/>
-            </w:pPr>
-            <w:r>
-              <w:rPr>
-                <w:rFonts w:ascii="Times New Roman" w:eastAsia="Times New Roman" w:hAnsi="Times New Roman" w:cs="Times New Roman"/>
-                <w:color w:val="000000"/>
-                <w:sz w:val="24"/>
-                <w:shd w:val="clear" w:color="auto" w:fill="FFFFFF"/>
-              </w:rPr>
-              <w:t>Escolher uma das opções de trajeto</w:t>
-            </w:r>
-          </w:p>
-        </w:tc>
-        <w:tc>
-          <w:tcPr>
-            <w:tcW w:w="4181" w:type="dxa"/>
-            <w:tcBorders>
-              <w:top w:val="single" w:sz="4" w:space="0" w:color="000001"/>
-              <w:left w:val="single" w:sz="4" w:space="0" w:color="000001"/>
-              <w:bottom w:val="single" w:sz="4" w:space="0" w:color="000001"/>
-              <w:right w:val="single" w:sz="4" w:space="0" w:color="000001"/>
-            </w:tcBorders>
-            <w:shd w:val="clear" w:color="auto" w:fill="FFFFFF"/>
-            <w:tcMar>
-              <w:left w:w="108" w:type="dxa"/>
-              <w:right w:w="108" w:type="dxa"/>
-            </w:tcMar>
-          </w:tcPr>
-          <w:p>
-            <w:pPr>
-              <w:tabs>
-                <w:tab w:val="left" w:pos="709"/>
-              </w:tabs>
-              <w:suppressAutoHyphens/>
-              <w:spacing w:after="0" w:line="240" w:lineRule="auto"/>
-              <w:rPr>
-                <w:rFonts w:ascii="Calibri" w:eastAsia="Calibri" w:hAnsi="Calibri" w:cs="Calibri"/>
-              </w:rPr>
-            </w:pPr>
-          </w:p>
-        </w:tc>
-      </w:tr>
-      <w:tr>
-        <w:tc>
-          <w:tcPr>
-            <w:tcW w:w="4215" w:type="dxa"/>
-            <w:tcBorders>
-              <w:top w:val="single" w:sz="4" w:space="0" w:color="000001"/>
-              <w:left w:val="single" w:sz="4" w:space="0" w:color="000001"/>
-              <w:bottom w:val="single" w:sz="4" w:space="0" w:color="000001"/>
-              <w:right w:val="single" w:sz="4" w:space="0" w:color="000001"/>
-            </w:tcBorders>
-            <w:shd w:val="clear" w:color="auto" w:fill="FFFFFF"/>
-            <w:tcMar>
-              <w:left w:w="108" w:type="dxa"/>
-              <w:right w:w="108" w:type="dxa"/>
-            </w:tcMar>
-          </w:tcPr>
-          <w:p>
-            <w:pPr>
-              <w:tabs>
-                <w:tab w:val="left" w:pos="709"/>
-              </w:tabs>
-              <w:suppressAutoHyphens/>
-              <w:spacing w:after="0" w:line="240" w:lineRule="auto"/>
-              <w:ind w:left="720"/>
-              <w:rPr>
-                <w:rFonts w:ascii="Times New Roman" w:eastAsia="Times New Roman" w:hAnsi="Times New Roman" w:cs="Times New Roman"/>
-                <w:color w:val="000000"/>
-                <w:sz w:val="24"/>
-                <w:shd w:val="clear" w:color="auto" w:fill="FFFFFF"/>
-              </w:rPr>
-            </w:pPr>
-          </w:p>
-        </w:tc>
-        <w:tc>
-          <w:tcPr>
-            <w:tcW w:w="4181" w:type="dxa"/>
-            <w:tcBorders>
-              <w:top w:val="single" w:sz="4" w:space="0" w:color="000001"/>
-              <w:left w:val="single" w:sz="4" w:space="0" w:color="000001"/>
-              <w:bottom w:val="single" w:sz="4" w:space="0" w:color="000001"/>
-              <w:right w:val="single" w:sz="4" w:space="0" w:color="000001"/>
-            </w:tcBorders>
-            <w:shd w:val="clear" w:color="auto" w:fill="FFFFFF"/>
-            <w:tcMar>
-              <w:left w:w="108" w:type="dxa"/>
-              <w:right w:w="108" w:type="dxa"/>
-            </w:tcMar>
-          </w:tcPr>
-          <w:p>
-            <w:pPr>
-              <w:pStyle w:val="PargrafodaLista"/>
-              <w:numPr>
-                <w:ilvl w:val="0"/>
-                <w:numId w:val="121"/>
-              </w:numPr>
-              <w:tabs>
-                <w:tab w:val="left" w:pos="709"/>
-              </w:tabs>
-              <w:suppressAutoHyphens/>
-              <w:spacing w:after="0" w:line="240" w:lineRule="auto"/>
-              <w:rPr>
-                <w:rFonts w:ascii="Times New Roman" w:eastAsia="Calibri" w:hAnsi="Times New Roman" w:cs="Times New Roman"/>
-                <w:sz w:val="24"/>
-                <w:szCs w:val="24"/>
-              </w:rPr>
-            </w:pPr>
-            <w:r>
-              <w:rPr>
-                <w:rFonts w:ascii="Times New Roman" w:eastAsia="Calibri" w:hAnsi="Times New Roman" w:cs="Times New Roman"/>
-                <w:sz w:val="24"/>
-                <w:szCs w:val="24"/>
-              </w:rPr>
-              <w:t>Recuperar trajeto</w:t>
-            </w:r>
-          </w:p>
-        </w:tc>
-      </w:tr>
-      <w:tr>
-        <w:tc>
-          <w:tcPr>
-            <w:tcW w:w="4215" w:type="dxa"/>
-            <w:tcBorders>
-              <w:top w:val="single" w:sz="4" w:space="0" w:color="000001"/>
-              <w:left w:val="single" w:sz="4" w:space="0" w:color="000001"/>
-              <w:bottom w:val="single" w:sz="4" w:space="0" w:color="000001"/>
-              <w:right w:val="single" w:sz="4" w:space="0" w:color="000001"/>
-            </w:tcBorders>
-            <w:shd w:val="clear" w:color="auto" w:fill="FFFFFF"/>
-            <w:tcMar>
-              <w:left w:w="108" w:type="dxa"/>
-              <w:right w:w="108" w:type="dxa"/>
-            </w:tcMar>
-          </w:tcPr>
-          <w:p>
-            <w:pPr>
-              <w:tabs>
-                <w:tab w:val="left" w:pos="709"/>
-              </w:tabs>
-              <w:suppressAutoHyphens/>
-              <w:spacing w:after="0" w:line="240" w:lineRule="auto"/>
-              <w:rPr>
-                <w:rFonts w:ascii="Calibri" w:eastAsia="Calibri" w:hAnsi="Calibri" w:cs="Calibri"/>
-              </w:rPr>
-            </w:pPr>
-          </w:p>
-        </w:tc>
-        <w:tc>
-          <w:tcPr>
-            <w:tcW w:w="4181" w:type="dxa"/>
-            <w:tcBorders>
-              <w:top w:val="single" w:sz="4" w:space="0" w:color="000001"/>
-              <w:left w:val="single" w:sz="4" w:space="0" w:color="000001"/>
-              <w:bottom w:val="single" w:sz="4" w:space="0" w:color="000001"/>
-              <w:right w:val="single" w:sz="4" w:space="0" w:color="000001"/>
-            </w:tcBorders>
-            <w:shd w:val="clear" w:color="auto" w:fill="FFFFFF"/>
-            <w:tcMar>
-              <w:left w:w="108" w:type="dxa"/>
-              <w:right w:w="108" w:type="dxa"/>
-            </w:tcMar>
-          </w:tcPr>
-          <w:p>
-            <w:pPr>
-              <w:numPr>
-                <w:ilvl w:val="0"/>
-                <w:numId w:val="53"/>
-              </w:numPr>
-              <w:tabs>
-                <w:tab w:val="left" w:pos="709"/>
-              </w:tabs>
-              <w:suppressAutoHyphens/>
-              <w:spacing w:after="0" w:line="240" w:lineRule="auto"/>
-              <w:ind w:left="720" w:hanging="360"/>
-            </w:pPr>
-            <w:r>
-              <w:rPr>
-                <w:rFonts w:ascii="Times New Roman" w:eastAsia="Times New Roman" w:hAnsi="Times New Roman" w:cs="Times New Roman"/>
-                <w:color w:val="000000"/>
-                <w:sz w:val="24"/>
-                <w:shd w:val="clear" w:color="auto" w:fill="FFFFFF"/>
-              </w:rPr>
-              <w:t>Exibe o trajeto no mapa</w:t>
-            </w:r>
-          </w:p>
-        </w:tc>
-      </w:tr>
-      <w:tr>
-        <w:tc>
-          <w:tcPr>
-            <w:tcW w:w="4215" w:type="dxa"/>
-            <w:tcBorders>
-              <w:top w:val="single" w:sz="4" w:space="0" w:color="000001"/>
-              <w:left w:val="single" w:sz="4" w:space="0" w:color="000001"/>
-              <w:bottom w:val="single" w:sz="4" w:space="0" w:color="000001"/>
-              <w:right w:val="single" w:sz="4" w:space="0" w:color="000001"/>
-            </w:tcBorders>
-            <w:shd w:val="clear" w:color="auto" w:fill="FFFFFF"/>
-            <w:tcMar>
-              <w:left w:w="108" w:type="dxa"/>
-              <w:right w:w="108" w:type="dxa"/>
-            </w:tcMar>
-          </w:tcPr>
-          <w:p>
-            <w:pPr>
-              <w:tabs>
-                <w:tab w:val="left" w:pos="709"/>
-              </w:tabs>
-              <w:suppressAutoHyphens/>
-              <w:spacing w:after="0" w:line="240" w:lineRule="auto"/>
-              <w:rPr>
-                <w:rFonts w:ascii="Calibri" w:eastAsia="Calibri" w:hAnsi="Calibri" w:cs="Calibri"/>
-              </w:rPr>
-            </w:pPr>
-          </w:p>
-        </w:tc>
-        <w:tc>
-          <w:tcPr>
-            <w:tcW w:w="4181" w:type="dxa"/>
-            <w:tcBorders>
-              <w:top w:val="single" w:sz="4" w:space="0" w:color="000001"/>
-              <w:left w:val="single" w:sz="4" w:space="0" w:color="000001"/>
-              <w:bottom w:val="single" w:sz="4" w:space="0" w:color="000001"/>
-              <w:right w:val="single" w:sz="4" w:space="0" w:color="000001"/>
-            </w:tcBorders>
-            <w:shd w:val="clear" w:color="auto" w:fill="FFFFFF"/>
-            <w:tcMar>
-              <w:left w:w="108" w:type="dxa"/>
-              <w:right w:w="108" w:type="dxa"/>
-            </w:tcMar>
-          </w:tcPr>
-          <w:p>
-            <w:pPr>
-              <w:numPr>
-                <w:ilvl w:val="0"/>
-                <w:numId w:val="54"/>
-              </w:numPr>
-              <w:tabs>
-                <w:tab w:val="left" w:pos="709"/>
-              </w:tabs>
-              <w:suppressAutoHyphens/>
-              <w:spacing w:after="0" w:line="240" w:lineRule="auto"/>
-              <w:ind w:left="720" w:hanging="360"/>
-              <w:rPr>
-                <w:rFonts w:ascii="Times New Roman" w:hAnsi="Times New Roman" w:cs="Times New Roman"/>
-                <w:sz w:val="24"/>
-                <w:szCs w:val="24"/>
-              </w:rPr>
-            </w:pPr>
-            <w:r>
-              <w:rPr>
-                <w:rFonts w:ascii="Times New Roman" w:hAnsi="Times New Roman" w:cs="Times New Roman"/>
-                <w:sz w:val="24"/>
-                <w:szCs w:val="24"/>
-              </w:rPr>
-              <w:t>Iniciar trajeto</w:t>
-            </w:r>
-          </w:p>
-        </w:tc>
-      </w:tr>
-      <w:tr>
-        <w:tc>
-          <w:tcPr>
-            <w:tcW w:w="4215" w:type="dxa"/>
-            <w:tcBorders>
-              <w:top w:val="single" w:sz="4" w:space="0" w:color="000001"/>
-              <w:left w:val="single" w:sz="4" w:space="0" w:color="000001"/>
-              <w:bottom w:val="single" w:sz="4" w:space="0" w:color="000001"/>
-              <w:right w:val="single" w:sz="4" w:space="0" w:color="000001"/>
-            </w:tcBorders>
-            <w:shd w:val="clear" w:color="auto" w:fill="FFFFFF"/>
-            <w:tcMar>
-              <w:left w:w="108" w:type="dxa"/>
-              <w:right w:w="108" w:type="dxa"/>
-            </w:tcMar>
-          </w:tcPr>
-          <w:p>
-            <w:pPr>
-              <w:tabs>
-                <w:tab w:val="left" w:pos="709"/>
-              </w:tabs>
-              <w:suppressAutoHyphens/>
-              <w:spacing w:after="0" w:line="240" w:lineRule="auto"/>
-              <w:rPr>
-                <w:rFonts w:ascii="Calibri" w:eastAsia="Calibri" w:hAnsi="Calibri" w:cs="Calibri"/>
-              </w:rPr>
-            </w:pPr>
-          </w:p>
-        </w:tc>
-        <w:tc>
-          <w:tcPr>
-            <w:tcW w:w="4181" w:type="dxa"/>
-            <w:tcBorders>
-              <w:top w:val="single" w:sz="4" w:space="0" w:color="000001"/>
-              <w:left w:val="single" w:sz="4" w:space="0" w:color="000001"/>
-              <w:bottom w:val="single" w:sz="4" w:space="0" w:color="000001"/>
-              <w:right w:val="single" w:sz="4" w:space="0" w:color="000001"/>
-            </w:tcBorders>
-            <w:shd w:val="clear" w:color="auto" w:fill="FFFFFF"/>
-            <w:tcMar>
-              <w:left w:w="108" w:type="dxa"/>
-              <w:right w:w="108" w:type="dxa"/>
-            </w:tcMar>
-          </w:tcPr>
-          <w:p>
-            <w:pPr>
-              <w:tabs>
-                <w:tab w:val="left" w:pos="709"/>
-              </w:tabs>
-              <w:suppressAutoHyphens/>
-              <w:spacing w:after="0" w:line="240" w:lineRule="auto"/>
-              <w:ind w:left="720"/>
-            </w:pPr>
-          </w:p>
-        </w:tc>
-      </w:tr>
-      <w:tr>
-        <w:tc>
-          <w:tcPr>
-            <w:tcW w:w="8396" w:type="dxa"/>
-            <w:gridSpan w:val="2"/>
-            <w:tcBorders>
-              <w:top w:val="single" w:sz="4" w:space="0" w:color="000001"/>
-              <w:left w:val="single" w:sz="4" w:space="0" w:color="000001"/>
-              <w:bottom w:val="single" w:sz="4" w:space="0" w:color="000001"/>
-              <w:right w:val="single" w:sz="4" w:space="0" w:color="000001"/>
-            </w:tcBorders>
-            <w:shd w:val="clear" w:color="auto" w:fill="BFBFBF" w:themeFill="background1" w:themeFillShade="BF"/>
-            <w:tcMar>
-              <w:left w:w="108" w:type="dxa"/>
-              <w:right w:w="108" w:type="dxa"/>
-            </w:tcMar>
-          </w:tcPr>
-          <w:p>
-            <w:pPr>
-              <w:tabs>
-                <w:tab w:val="left" w:pos="709"/>
-              </w:tabs>
-              <w:suppressAutoHyphens/>
-              <w:spacing w:after="0" w:line="240" w:lineRule="auto"/>
-              <w:jc w:val="both"/>
-              <w:rPr>
-                <w:rFonts w:ascii="Times New Roman" w:eastAsia="Calibri" w:hAnsi="Times New Roman" w:cs="Times New Roman"/>
-                <w:sz w:val="24"/>
-                <w:szCs w:val="24"/>
-              </w:rPr>
-            </w:pPr>
-            <w:r>
-              <w:rPr>
-                <w:rFonts w:ascii="Times New Roman" w:eastAsia="Calibri" w:hAnsi="Times New Roman" w:cs="Times New Roman"/>
-                <w:sz w:val="24"/>
-                <w:szCs w:val="24"/>
-              </w:rPr>
-              <w:t>Fluxo Alternativo II: (</w:t>
+              </w:rPr>
+              <w:t>Fluxo Alternativo I: (</w:t>
             </w:r>
             <w:r>
               <w:rPr>
@@ -23615,7 +21125,15 @@
                 <w:sz w:val="24"/>
                 <w:szCs w:val="24"/>
               </w:rPr>
-              <w:t>Fluxo Alternativo III: (O motorista salva uma rota como favorita).</w:t>
+              <w:t>Fluxo Alternativo I</w:t>
+            </w:r>
+            <w:r>
+              <w:rPr>
+                <w:rFonts w:ascii="Times New Roman" w:eastAsia="Calibri" w:hAnsi="Times New Roman" w:cs="Times New Roman"/>
+                <w:sz w:val="24"/>
+                <w:szCs w:val="24"/>
+              </w:rPr>
+              <w:t>I: (O motorista salva uma rota como favorita).</w:t>
             </w:r>
           </w:p>
         </w:tc>
@@ -35932,7 +33450,7 @@
   <w:abstractNum w:abstractNumId="23">
     <w:nsid w:val="175835E5"/>
     <w:multiLevelType w:val="hybridMultilevel"/>
-    <w:tmpl w:val="E6328E38"/>
+    <w:tmpl w:val="6D7A6186"/>
     <w:lvl w:ilvl="0" w:tplc="04160001">
       <w:start w:val="1"/>
       <w:numFmt w:val="bullet"/>

</xml_diff>

<commit_message>
Feitos: diagrama de classes, sequencia, MER, ModeloRelacional, Conclusao e Atualizados:TCC, descricoes de caso de uso
</commit_message>
<xml_diff>
--- a/documentation/finais/descricao_casos_de_uso/descricao_UC_motorista.docx
+++ b/documentation/finais/descricao_casos_de_uso/descricao_UC_motorista.docx
@@ -6738,7 +6738,16 @@
                 <w:highlight w:val="lightGray"/>
                 <w:shd w:val="clear" w:color="auto" w:fill="FFFFFF"/>
               </w:rPr>
-              <w:t>Fluxo Alternativo IV (Acesso não realizado: empresa não cadastrada)</w:t>
+              <w:t xml:space="preserve">Fluxo Alternativo </w:t>
+            </w:r>
+            <w:r>
+              <w:rPr>
+                <w:rFonts w:ascii="Arial" w:eastAsia="Times New Roman" w:hAnsi="Arial" w:cs="Arial"/>
+                <w:color w:val="000000"/>
+                <w:highlight w:val="lightGray"/>
+                <w:shd w:val="clear" w:color="auto" w:fill="FFFFFF"/>
+              </w:rPr>
+              <w:t>V (Acesso não realizado: empresa não cadastrada)</w:t>
             </w:r>
           </w:p>
         </w:tc>
@@ -14143,7 +14152,16 @@
                 <w:highlight w:val="lightGray"/>
                 <w:shd w:val="clear" w:color="auto" w:fill="FFFFFF"/>
               </w:rPr>
-              <w:t>Fluxo Alternativo III: (Motorista acessa opção de confirmar presença e não há passageiros cadastrados).</w:t>
+              <w:t xml:space="preserve">Fluxo Alternativo </w:t>
+            </w:r>
+            <w:r>
+              <w:rPr>
+                <w:rFonts w:ascii="Arial" w:eastAsia="Calibri" w:hAnsi="Arial" w:cs="Arial"/>
+                <w:color w:val="00000A"/>
+                <w:highlight w:val="lightGray"/>
+                <w:shd w:val="clear" w:color="auto" w:fill="FFFFFF"/>
+              </w:rPr>
+              <w:t>I: (Motorista acessa opção de confirmar presença e não há passageiros cadastrados).</w:t>
             </w:r>
           </w:p>
         </w:tc>
@@ -14718,7 +14736,16 @@
                 <w:highlight w:val="lightGray"/>
                 <w:shd w:val="clear" w:color="auto" w:fill="FFFFFF"/>
               </w:rPr>
-              <w:t>Fluxo Alternativo IV: (</w:t>
+              <w:t>Fluxo Alternativo II</w:t>
+            </w:r>
+            <w:r>
+              <w:rPr>
+                <w:rFonts w:ascii="Arial" w:eastAsia="Calibri" w:hAnsi="Arial" w:cs="Arial"/>
+                <w:color w:val="00000A"/>
+                <w:highlight w:val="lightGray"/>
+                <w:shd w:val="clear" w:color="auto" w:fill="FFFFFF"/>
+              </w:rPr>
+              <w:t>: (</w:t>
             </w:r>
             <w:r>
               <w:rPr>

</xml_diff>